<commit_message>
- home and search components
</commit_message>
<xml_diff>
--- a/Food Mine.docx
+++ b/Food Mine.docx
@@ -688,9 +688,11 @@
     </w:tbl>
     <w:p/>
     <w:p>
+      <w:proofErr w:type="spellStart"/>
       <w:r>
         <w:t>Instalando</w:t>
       </w:r>
+      <w:proofErr w:type="spellEnd"/>
     </w:p>
     <w:p/>
     <w:p>
@@ -702,12 +704,21 @@
       </w:pPr>
       <w:bookmarkStart w:id="0" w:name="OLE_LINK49"/>
       <w:bookmarkStart w:id="1" w:name="OLE_LINK50"/>
-      <w:r>
-        <w:rPr>
-          <w:i/>
-          <w:iCs/>
-        </w:rPr>
-        <w:t>Npm install -g @angular/cli</w:t>
+      <w:proofErr w:type="spellStart"/>
+      <w:r>
+        <w:rPr>
+          <w:i/>
+          <w:iCs/>
+        </w:rPr>
+        <w:t>Npm</w:t>
+      </w:r>
+      <w:proofErr w:type="spellEnd"/>
+      <w:r>
+        <w:rPr>
+          <w:i/>
+          <w:iCs/>
+        </w:rPr>
+        <w:t xml:space="preserve"> install -g @angular/cli</w:t>
       </w:r>
     </w:p>
     <w:bookmarkEnd w:id="0"/>
@@ -802,12 +813,37 @@
       <w:bookmarkStart w:id="11" w:name="OLE_LINK19"/>
       <w:bookmarkStart w:id="12" w:name="OLE_LINK34"/>
       <w:bookmarkStart w:id="13" w:name="OLE_LINK35"/>
-      <w:r>
-        <w:rPr>
-          <w:i/>
-          <w:iCs/>
-        </w:rPr>
-        <w:t>sudo npm install -g @angular/cli@13</w:t>
+      <w:proofErr w:type="spellStart"/>
+      <w:r>
+        <w:rPr>
+          <w:i/>
+          <w:iCs/>
+        </w:rPr>
+        <w:t>sudo</w:t>
+      </w:r>
+      <w:proofErr w:type="spellEnd"/>
+      <w:r>
+        <w:rPr>
+          <w:i/>
+          <w:iCs/>
+        </w:rPr>
+        <w:t xml:space="preserve"> </w:t>
+      </w:r>
+      <w:proofErr w:type="spellStart"/>
+      <w:r>
+        <w:rPr>
+          <w:i/>
+          <w:iCs/>
+        </w:rPr>
+        <w:t>npm</w:t>
+      </w:r>
+      <w:proofErr w:type="spellEnd"/>
+      <w:r>
+        <w:rPr>
+          <w:i/>
+          <w:iCs/>
+        </w:rPr>
+        <w:t xml:space="preserve"> install -g @angular/cli@13</w:t>
       </w:r>
       <w:bookmarkEnd w:id="10"/>
       <w:bookmarkEnd w:id="11"/>
@@ -855,13 +891,15 @@
       <w:r>
         <w:t xml:space="preserve">INSTALAR LOCALMENTE </w:t>
       </w:r>
-      <w:r>
-        <w:rPr>
-          <w:i/>
-          <w:iCs/>
-        </w:rPr>
-        <w:t>sudo npm install</w:t>
-      </w:r>
+      <w:proofErr w:type="spellStart"/>
+      <w:r>
+        <w:rPr>
+          <w:i/>
+          <w:iCs/>
+        </w:rPr>
+        <w:t>sudo</w:t>
+      </w:r>
+      <w:proofErr w:type="spellEnd"/>
       <w:r>
         <w:rPr>
           <w:i/>
@@ -869,13 +907,15 @@
         </w:rPr>
         <w:t xml:space="preserve"> </w:t>
       </w:r>
-      <w:r>
-        <w:rPr>
-          <w:i/>
-          <w:iCs/>
-        </w:rPr>
-        <w:t xml:space="preserve"> @angular/cli@13</w:t>
-      </w:r>
+      <w:proofErr w:type="spellStart"/>
+      <w:r>
+        <w:rPr>
+          <w:i/>
+          <w:iCs/>
+        </w:rPr>
+        <w:t>npm</w:t>
+      </w:r>
+      <w:proofErr w:type="spellEnd"/>
       <w:r>
         <w:rPr>
           <w:i/>
@@ -883,14 +923,60 @@
         </w:rPr>
         <w:t xml:space="preserve"> </w:t>
       </w:r>
-    </w:p>
-    <w:p>
-      <w:r>
-        <w:rPr>
-          <w:i/>
-          <w:iCs/>
-        </w:rPr>
-        <w:t>Npm install</w:t>
+      <w:proofErr w:type="gramStart"/>
+      <w:r>
+        <w:rPr>
+          <w:i/>
+          <w:iCs/>
+        </w:rPr>
+        <w:t>install</w:t>
+      </w:r>
+      <w:r>
+        <w:rPr>
+          <w:i/>
+          <w:iCs/>
+        </w:rPr>
+        <w:t xml:space="preserve"> </w:t>
+      </w:r>
+      <w:r>
+        <w:rPr>
+          <w:i/>
+          <w:iCs/>
+        </w:rPr>
+        <w:t xml:space="preserve"> @</w:t>
+      </w:r>
+      <w:proofErr w:type="gramEnd"/>
+      <w:r>
+        <w:rPr>
+          <w:i/>
+          <w:iCs/>
+        </w:rPr>
+        <w:t>angular/cli@13</w:t>
+      </w:r>
+      <w:r>
+        <w:rPr>
+          <w:i/>
+          <w:iCs/>
+        </w:rPr>
+        <w:t xml:space="preserve"> </w:t>
+      </w:r>
+    </w:p>
+    <w:p>
+      <w:proofErr w:type="spellStart"/>
+      <w:r>
+        <w:rPr>
+          <w:i/>
+          <w:iCs/>
+        </w:rPr>
+        <w:t>Npm</w:t>
+      </w:r>
+      <w:proofErr w:type="spellEnd"/>
+      <w:r>
+        <w:rPr>
+          <w:i/>
+          <w:iCs/>
+        </w:rPr>
+        <w:t xml:space="preserve"> install</w:t>
       </w:r>
     </w:p>
     <w:p>
@@ -907,8 +993,13 @@
     <w:bookmarkEnd w:id="9"/>
     <w:p/>
     <w:p>
-      <w:r>
-        <w:t>Criar past front end</w:t>
+      <w:proofErr w:type="spellStart"/>
+      <w:r>
+        <w:t>Criar</w:t>
+      </w:r>
+      <w:proofErr w:type="spellEnd"/>
+      <w:r>
+        <w:t xml:space="preserve"> past front end</w:t>
       </w:r>
     </w:p>
     <w:p/>
@@ -959,7 +1050,23 @@
           <w:i/>
           <w:iCs/>
         </w:rPr>
-        <w:t>Y Y CSS</w:t>
+        <w:t xml:space="preserve">Y </w:t>
+      </w:r>
+      <w:proofErr w:type="spellStart"/>
+      <w:r>
+        <w:rPr>
+          <w:i/>
+          <w:iCs/>
+        </w:rPr>
+        <w:t>Y</w:t>
+      </w:r>
+      <w:proofErr w:type="spellEnd"/>
+      <w:r>
+        <w:rPr>
+          <w:i/>
+          <w:iCs/>
+        </w:rPr>
+        <w:t xml:space="preserve"> CSS</w:t>
       </w:r>
     </w:p>
     <w:p>
@@ -1012,7 +1119,39 @@
           <w:i/>
           <w:iCs/>
         </w:rPr>
-        <w:t xml:space="preserve"> ou npm start</w:t>
+        <w:t xml:space="preserve"> </w:t>
+      </w:r>
+      <w:proofErr w:type="spellStart"/>
+      <w:r>
+        <w:rPr>
+          <w:i/>
+          <w:iCs/>
+        </w:rPr>
+        <w:t>ou</w:t>
+      </w:r>
+      <w:proofErr w:type="spellEnd"/>
+      <w:r>
+        <w:rPr>
+          <w:i/>
+          <w:iCs/>
+        </w:rPr>
+        <w:t xml:space="preserve"> </w:t>
+      </w:r>
+      <w:proofErr w:type="spellStart"/>
+      <w:r>
+        <w:rPr>
+          <w:i/>
+          <w:iCs/>
+        </w:rPr>
+        <w:t>npm</w:t>
+      </w:r>
+      <w:proofErr w:type="spellEnd"/>
+      <w:r>
+        <w:rPr>
+          <w:i/>
+          <w:iCs/>
+        </w:rPr>
+        <w:t xml:space="preserve"> start</w:t>
       </w:r>
     </w:p>
     <w:p>
@@ -1045,7 +1184,7 @@
                     <pic:cNvPicPr/>
                   </pic:nvPicPr>
                   <pic:blipFill>
-                    <a:blip r:embed="rId4"/>
+                    <a:blip r:embed="rId5"/>
                     <a:stretch>
                       <a:fillRect/>
                     </a:stretch>
@@ -1378,8 +1517,17 @@
                 <w:rFonts w:ascii="Helvetica" w:hAnsi="Helvetica" w:cs="Helvetica"/>
                 <w:kern w:val="0"/>
               </w:rPr>
-              <w:t>3. Add Css</w:t>
+              <w:t xml:space="preserve">3. Add </w:t>
             </w:r>
+            <w:proofErr w:type="spellStart"/>
+            <w:r>
+              <w:rPr>
+                <w:rFonts w:ascii="Helvetica" w:hAnsi="Helvetica" w:cs="Helvetica"/>
+                <w:kern w:val="0"/>
+              </w:rPr>
+              <w:t>Css</w:t>
+            </w:r>
+            <w:proofErr w:type="spellEnd"/>
           </w:p>
         </w:tc>
       </w:tr>
@@ -1421,7 +1569,39 @@
     </w:p>
     <w:p>
       <w:r>
-        <w:t>Usar dois terminais para garatinr que um rode o codigo, e outro para commandos.</w:t>
+        <w:t xml:space="preserve">Usar </w:t>
+      </w:r>
+      <w:proofErr w:type="spellStart"/>
+      <w:r>
+        <w:t>dois</w:t>
+      </w:r>
+      <w:proofErr w:type="spellEnd"/>
+      <w:r>
+        <w:t xml:space="preserve"> </w:t>
+      </w:r>
+      <w:proofErr w:type="spellStart"/>
+      <w:r>
+        <w:t>terminais</w:t>
+      </w:r>
+      <w:proofErr w:type="spellEnd"/>
+      <w:r>
+        <w:t xml:space="preserve"> para </w:t>
+      </w:r>
+      <w:proofErr w:type="spellStart"/>
+      <w:r>
+        <w:t>garatinr</w:t>
+      </w:r>
+      <w:proofErr w:type="spellEnd"/>
+      <w:r>
+        <w:t xml:space="preserve"> que um rode o </w:t>
+      </w:r>
+      <w:proofErr w:type="spellStart"/>
+      <w:r>
+        <w:t>codigo</w:t>
+      </w:r>
+      <w:proofErr w:type="spellEnd"/>
+      <w:r>
+        <w:t>, e outro para commandos.</w:t>
       </w:r>
     </w:p>
     <w:p>
@@ -1452,7 +1632,7 @@
                     <pic:cNvPicPr/>
                   </pic:nvPicPr>
                   <pic:blipFill>
-                    <a:blip r:embed="rId5"/>
+                    <a:blip r:embed="rId6"/>
                     <a:stretch>
                       <a:fillRect/>
                     </a:stretch>
@@ -1482,21 +1662,2581 @@
       </w:pPr>
     </w:p>
     <w:p>
-      <w:pPr>
-        <w:rPr>
-          <w:i/>
-          <w:iCs/>
-        </w:rPr>
-      </w:pPr>
-      <w:r>
-        <w:rPr>
-          <w:i/>
-          <w:iCs/>
-        </w:rPr>
-        <w:t xml:space="preserve">Importando header no </w:t>
+      <w:proofErr w:type="spellStart"/>
+      <w:r>
+        <w:rPr>
+          <w:i/>
+          <w:iCs/>
+        </w:rPr>
+        <w:t>Importando</w:t>
+      </w:r>
+      <w:proofErr w:type="spellEnd"/>
+      <w:r>
+        <w:rPr>
+          <w:i/>
+          <w:iCs/>
+        </w:rPr>
+        <w:t xml:space="preserve"> header no </w:t>
       </w:r>
       <w:r>
         <w:t>app.component.html</w:t>
+      </w:r>
+    </w:p>
+    <w:p/>
+    <w:p>
+      <w:pPr>
+        <w:rPr>
+          <w:i/>
+          <w:iCs/>
+        </w:rPr>
+      </w:pPr>
+      <w:r>
+        <w:rPr>
+          <w:i/>
+          <w:iCs/>
+        </w:rPr>
+        <w:lastRenderedPageBreak/>
+        <w:drawing>
+          <wp:inline distT="0" distB="0" distL="0" distR="0" wp14:anchorId="4E4DC04D" wp14:editId="26B7CA96">
+            <wp:extent cx="5943600" cy="6122035"/>
+            <wp:effectExtent l="0" t="0" r="0" b="0"/>
+            <wp:docPr id="522318027" name="Picture 1" descr="A screen shot of a computer program&#10;&#10;Description automatically generated"/>
+            <wp:cNvGraphicFramePr>
+              <a:graphicFrameLocks xmlns:a="http://schemas.openxmlformats.org/drawingml/2006/main" noChangeAspect="1"/>
+            </wp:cNvGraphicFramePr>
+            <a:graphic xmlns:a="http://schemas.openxmlformats.org/drawingml/2006/main">
+              <a:graphicData uri="http://schemas.openxmlformats.org/drawingml/2006/picture">
+                <pic:pic xmlns:pic="http://schemas.openxmlformats.org/drawingml/2006/picture">
+                  <pic:nvPicPr>
+                    <pic:cNvPr id="522318027" name="Picture 1" descr="A screen shot of a computer program&#10;&#10;Description automatically generated"/>
+                    <pic:cNvPicPr/>
+                  </pic:nvPicPr>
+                  <pic:blipFill>
+                    <a:blip r:embed="rId7"/>
+                    <a:stretch>
+                      <a:fillRect/>
+                    </a:stretch>
+                  </pic:blipFill>
+                  <pic:spPr>
+                    <a:xfrm>
+                      <a:off x="0" y="0"/>
+                      <a:ext cx="5943600" cy="6122035"/>
+                    </a:xfrm>
+                    <a:prstGeom prst="rect">
+                      <a:avLst/>
+                    </a:prstGeom>
+                  </pic:spPr>
+                </pic:pic>
+              </a:graphicData>
+            </a:graphic>
+          </wp:inline>
+        </w:drawing>
+      </w:r>
+    </w:p>
+    <w:p>
+      <w:pPr>
+        <w:rPr>
+          <w:i/>
+          <w:iCs/>
+        </w:rPr>
+      </w:pPr>
+    </w:p>
+    <w:p>
+      <w:pPr>
+        <w:rPr>
+          <w:i/>
+          <w:iCs/>
+        </w:rPr>
+      </w:pPr>
+      <w:r>
+        <w:rPr>
+          <w:i/>
+          <w:iCs/>
+        </w:rPr>
+        <w:lastRenderedPageBreak/>
+        <w:drawing>
+          <wp:inline distT="0" distB="0" distL="0" distR="0" wp14:anchorId="1BECE83E" wp14:editId="711FFECB">
+            <wp:extent cx="5943600" cy="7288530"/>
+            <wp:effectExtent l="0" t="0" r="0" b="1270"/>
+            <wp:docPr id="517785593" name="Picture 1" descr="A screenshot of a computer program&#10;&#10;Description automatically generated"/>
+            <wp:cNvGraphicFramePr>
+              <a:graphicFrameLocks xmlns:a="http://schemas.openxmlformats.org/drawingml/2006/main" noChangeAspect="1"/>
+            </wp:cNvGraphicFramePr>
+            <a:graphic xmlns:a="http://schemas.openxmlformats.org/drawingml/2006/main">
+              <a:graphicData uri="http://schemas.openxmlformats.org/drawingml/2006/picture">
+                <pic:pic xmlns:pic="http://schemas.openxmlformats.org/drawingml/2006/picture">
+                  <pic:nvPicPr>
+                    <pic:cNvPr id="517785593" name="Picture 1" descr="A screenshot of a computer program&#10;&#10;Description automatically generated"/>
+                    <pic:cNvPicPr/>
+                  </pic:nvPicPr>
+                  <pic:blipFill>
+                    <a:blip r:embed="rId8"/>
+                    <a:stretch>
+                      <a:fillRect/>
+                    </a:stretch>
+                  </pic:blipFill>
+                  <pic:spPr>
+                    <a:xfrm>
+                      <a:off x="0" y="0"/>
+                      <a:ext cx="5943600" cy="7288530"/>
+                    </a:xfrm>
+                    <a:prstGeom prst="rect">
+                      <a:avLst/>
+                    </a:prstGeom>
+                  </pic:spPr>
+                </pic:pic>
+              </a:graphicData>
+            </a:graphic>
+          </wp:inline>
+        </w:drawing>
+      </w:r>
+    </w:p>
+    <w:p>
+      <w:pPr>
+        <w:rPr>
+          <w:i/>
+          <w:iCs/>
+        </w:rPr>
+      </w:pPr>
+    </w:p>
+    <w:p>
+      <w:pPr>
+        <w:rPr>
+          <w:i/>
+          <w:iCs/>
+        </w:rPr>
+      </w:pPr>
+    </w:p>
+    <w:p>
+      <w:pPr>
+        <w:rPr>
+          <w:i/>
+          <w:iCs/>
+        </w:rPr>
+      </w:pPr>
+    </w:p>
+    <w:p>
+      <w:pPr>
+        <w:rPr>
+          <w:i/>
+          <w:iCs/>
+        </w:rPr>
+      </w:pPr>
+    </w:p>
+    <w:tbl>
+      <w:tblPr>
+        <w:tblW w:w="0" w:type="auto"/>
+        <w:tblInd w:w="-168" w:type="dxa"/>
+        <w:tblBorders>
+          <w:top w:val="none" w:sz="6" w:space="0" w:color="auto"/>
+          <w:left w:val="none" w:sz="6" w:space="0" w:color="auto"/>
+          <w:right w:val="none" w:sz="6" w:space="0" w:color="auto"/>
+        </w:tblBorders>
+        <w:tblLayout w:type="fixed"/>
+        <w:tblLook w:val="0000" w:firstRow="0" w:lastRow="0" w:firstColumn="0" w:lastColumn="0" w:noHBand="0" w:noVBand="0"/>
+      </w:tblPr>
+      <w:tblGrid>
+        <w:gridCol w:w="4428"/>
+        <w:gridCol w:w="4320"/>
+      </w:tblGrid>
+      <w:tr>
+        <w:tblPrEx>
+          <w:tblCellMar>
+            <w:top w:w="0" w:type="dxa"/>
+            <w:bottom w:w="0" w:type="dxa"/>
+          </w:tblCellMar>
+        </w:tblPrEx>
+        <w:tc>
+          <w:tcPr>
+            <w:tcW w:w="4428" w:type="dxa"/>
+            <w:tcBorders>
+              <w:top w:val="none" w:sz="6" w:space="0" w:color="auto"/>
+              <w:bottom w:val="none" w:sz="6" w:space="0" w:color="auto"/>
+              <w:right w:val="none" w:sz="6" w:space="0" w:color="auto"/>
+            </w:tcBorders>
+          </w:tcPr>
+          <w:p>
+            <w:pPr>
+              <w:autoSpaceDE w:val="0"/>
+              <w:autoSpaceDN w:val="0"/>
+              <w:adjustRightInd w:val="0"/>
+              <w:rPr>
+                <w:rFonts w:ascii="Helvetica" w:hAnsi="Helvetica"/>
+                <w:kern w:val="0"/>
+              </w:rPr>
+            </w:pPr>
+          </w:p>
+        </w:tc>
+        <w:tc>
+          <w:tcPr>
+            <w:tcW w:w="4320" w:type="dxa"/>
+            <w:tcBorders>
+              <w:top w:val="none" w:sz="6" w:space="0" w:color="auto"/>
+              <w:left w:val="none" w:sz="6" w:space="0" w:color="auto"/>
+              <w:bottom w:val="none" w:sz="6" w:space="0" w:color="auto"/>
+            </w:tcBorders>
+          </w:tcPr>
+          <w:p>
+            <w:pPr>
+              <w:tabs>
+                <w:tab w:val="left" w:pos="560"/>
+                <w:tab w:val="left" w:pos="1120"/>
+                <w:tab w:val="left" w:pos="1680"/>
+                <w:tab w:val="left" w:pos="2240"/>
+                <w:tab w:val="left" w:pos="2800"/>
+                <w:tab w:val="left" w:pos="3360"/>
+                <w:tab w:val="left" w:pos="3920"/>
+                <w:tab w:val="left" w:pos="4480"/>
+                <w:tab w:val="left" w:pos="5040"/>
+                <w:tab w:val="left" w:pos="5600"/>
+                <w:tab w:val="left" w:pos="6160"/>
+                <w:tab w:val="left" w:pos="6720"/>
+              </w:tabs>
+              <w:autoSpaceDE w:val="0"/>
+              <w:autoSpaceDN w:val="0"/>
+              <w:adjustRightInd w:val="0"/>
+              <w:rPr>
+                <w:rFonts w:ascii="Helvetica" w:hAnsi="Helvetica" w:cs="Helvetica"/>
+                <w:kern w:val="0"/>
+              </w:rPr>
+            </w:pPr>
+            <w:r>
+              <w:rPr>
+                <w:rFonts w:ascii="Helvetica" w:hAnsi="Helvetica" w:cs="Helvetica"/>
+                <w:kern w:val="0"/>
+              </w:rPr>
+              <w:t>5. List Foods</w:t>
+            </w:r>
+          </w:p>
+        </w:tc>
+      </w:tr>
+      <w:tr>
+        <w:tblPrEx>
+          <w:tblBorders>
+            <w:top w:val="none" w:sz="0" w:space="0" w:color="auto"/>
+          </w:tblBorders>
+          <w:tblCellMar>
+            <w:top w:w="0" w:type="dxa"/>
+            <w:bottom w:w="0" w:type="dxa"/>
+          </w:tblCellMar>
+        </w:tblPrEx>
+        <w:tc>
+          <w:tcPr>
+            <w:tcW w:w="4428" w:type="dxa"/>
+            <w:tcBorders>
+              <w:top w:val="none" w:sz="6" w:space="0" w:color="auto"/>
+              <w:bottom w:val="none" w:sz="6" w:space="0" w:color="auto"/>
+              <w:right w:val="none" w:sz="6" w:space="0" w:color="auto"/>
+            </w:tcBorders>
+          </w:tcPr>
+          <w:p>
+            <w:pPr>
+              <w:tabs>
+                <w:tab w:val="left" w:pos="560"/>
+                <w:tab w:val="left" w:pos="1120"/>
+                <w:tab w:val="left" w:pos="1680"/>
+                <w:tab w:val="left" w:pos="2240"/>
+                <w:tab w:val="left" w:pos="2800"/>
+                <w:tab w:val="left" w:pos="3360"/>
+                <w:tab w:val="left" w:pos="3920"/>
+                <w:tab w:val="left" w:pos="4480"/>
+                <w:tab w:val="left" w:pos="5040"/>
+                <w:tab w:val="left" w:pos="5600"/>
+                <w:tab w:val="left" w:pos="6160"/>
+                <w:tab w:val="left" w:pos="6720"/>
+              </w:tabs>
+              <w:autoSpaceDE w:val="0"/>
+              <w:autoSpaceDN w:val="0"/>
+              <w:adjustRightInd w:val="0"/>
+              <w:rPr>
+                <w:rFonts w:ascii="Helvetica" w:hAnsi="Helvetica" w:cs="Helvetica"/>
+                <w:kern w:val="0"/>
+              </w:rPr>
+            </w:pPr>
+          </w:p>
+        </w:tc>
+        <w:tc>
+          <w:tcPr>
+            <w:tcW w:w="4320" w:type="dxa"/>
+            <w:tcBorders>
+              <w:top w:val="none" w:sz="6" w:space="0" w:color="auto"/>
+              <w:left w:val="none" w:sz="6" w:space="0" w:color="auto"/>
+              <w:bottom w:val="none" w:sz="6" w:space="0" w:color="auto"/>
+            </w:tcBorders>
+          </w:tcPr>
+          <w:p>
+            <w:pPr>
+              <w:tabs>
+                <w:tab w:val="left" w:pos="560"/>
+                <w:tab w:val="left" w:pos="1120"/>
+                <w:tab w:val="left" w:pos="1680"/>
+                <w:tab w:val="left" w:pos="2240"/>
+                <w:tab w:val="left" w:pos="2800"/>
+                <w:tab w:val="left" w:pos="3360"/>
+                <w:tab w:val="left" w:pos="3920"/>
+                <w:tab w:val="left" w:pos="4480"/>
+                <w:tab w:val="left" w:pos="5040"/>
+                <w:tab w:val="left" w:pos="5600"/>
+                <w:tab w:val="left" w:pos="6160"/>
+                <w:tab w:val="left" w:pos="6720"/>
+              </w:tabs>
+              <w:autoSpaceDE w:val="0"/>
+              <w:autoSpaceDN w:val="0"/>
+              <w:adjustRightInd w:val="0"/>
+              <w:rPr>
+                <w:rFonts w:ascii="Helvetica" w:hAnsi="Helvetica" w:cs="Helvetica"/>
+                <w:kern w:val="0"/>
+              </w:rPr>
+            </w:pPr>
+            <w:r>
+              <w:rPr>
+                <w:rFonts w:ascii="Helvetica" w:hAnsi="Helvetica" w:cs="Helvetica"/>
+                <w:kern w:val="0"/>
+              </w:rPr>
+              <w:t>1. Create Food model</w:t>
+            </w:r>
+          </w:p>
+        </w:tc>
+      </w:tr>
+      <w:tr>
+        <w:tblPrEx>
+          <w:tblBorders>
+            <w:top w:val="none" w:sz="0" w:space="0" w:color="auto"/>
+          </w:tblBorders>
+          <w:tblCellMar>
+            <w:top w:w="0" w:type="dxa"/>
+            <w:bottom w:w="0" w:type="dxa"/>
+          </w:tblCellMar>
+        </w:tblPrEx>
+        <w:tc>
+          <w:tcPr>
+            <w:tcW w:w="4428" w:type="dxa"/>
+            <w:tcBorders>
+              <w:top w:val="none" w:sz="6" w:space="0" w:color="auto"/>
+              <w:bottom w:val="none" w:sz="6" w:space="0" w:color="auto"/>
+              <w:right w:val="none" w:sz="6" w:space="0" w:color="auto"/>
+            </w:tcBorders>
+          </w:tcPr>
+          <w:p>
+            <w:pPr>
+              <w:tabs>
+                <w:tab w:val="left" w:pos="560"/>
+                <w:tab w:val="left" w:pos="1120"/>
+                <w:tab w:val="left" w:pos="1680"/>
+                <w:tab w:val="left" w:pos="2240"/>
+                <w:tab w:val="left" w:pos="2800"/>
+                <w:tab w:val="left" w:pos="3360"/>
+                <w:tab w:val="left" w:pos="3920"/>
+                <w:tab w:val="left" w:pos="4480"/>
+                <w:tab w:val="left" w:pos="5040"/>
+                <w:tab w:val="left" w:pos="5600"/>
+                <w:tab w:val="left" w:pos="6160"/>
+                <w:tab w:val="left" w:pos="6720"/>
+              </w:tabs>
+              <w:autoSpaceDE w:val="0"/>
+              <w:autoSpaceDN w:val="0"/>
+              <w:adjustRightInd w:val="0"/>
+              <w:rPr>
+                <w:rFonts w:ascii="Helvetica" w:hAnsi="Helvetica" w:cs="Helvetica"/>
+                <w:kern w:val="0"/>
+              </w:rPr>
+            </w:pPr>
+          </w:p>
+        </w:tc>
+        <w:tc>
+          <w:tcPr>
+            <w:tcW w:w="4320" w:type="dxa"/>
+            <w:tcBorders>
+              <w:top w:val="none" w:sz="6" w:space="0" w:color="auto"/>
+              <w:left w:val="none" w:sz="6" w:space="0" w:color="auto"/>
+              <w:bottom w:val="none" w:sz="6" w:space="0" w:color="auto"/>
+            </w:tcBorders>
+          </w:tcPr>
+          <w:p>
+            <w:pPr>
+              <w:tabs>
+                <w:tab w:val="left" w:pos="560"/>
+                <w:tab w:val="left" w:pos="1120"/>
+                <w:tab w:val="left" w:pos="1680"/>
+                <w:tab w:val="left" w:pos="2240"/>
+                <w:tab w:val="left" w:pos="2800"/>
+                <w:tab w:val="left" w:pos="3360"/>
+                <w:tab w:val="left" w:pos="3920"/>
+                <w:tab w:val="left" w:pos="4480"/>
+                <w:tab w:val="left" w:pos="5040"/>
+                <w:tab w:val="left" w:pos="5600"/>
+                <w:tab w:val="left" w:pos="6160"/>
+                <w:tab w:val="left" w:pos="6720"/>
+              </w:tabs>
+              <w:autoSpaceDE w:val="0"/>
+              <w:autoSpaceDN w:val="0"/>
+              <w:adjustRightInd w:val="0"/>
+              <w:rPr>
+                <w:rFonts w:ascii="Helvetica" w:hAnsi="Helvetica" w:cs="Helvetica"/>
+                <w:kern w:val="0"/>
+              </w:rPr>
+            </w:pPr>
+            <w:r>
+              <w:rPr>
+                <w:rFonts w:ascii="Helvetica" w:hAnsi="Helvetica" w:cs="Helvetica"/>
+                <w:kern w:val="0"/>
+              </w:rPr>
+              <w:t xml:space="preserve">2. Create </w:t>
+            </w:r>
+            <w:proofErr w:type="spellStart"/>
+            <w:r>
+              <w:rPr>
+                <w:rFonts w:ascii="Helvetica" w:hAnsi="Helvetica" w:cs="Helvetica"/>
+                <w:kern w:val="0"/>
+              </w:rPr>
+              <w:t>data.ts</w:t>
+            </w:r>
+            <w:proofErr w:type="spellEnd"/>
+          </w:p>
+        </w:tc>
+      </w:tr>
+      <w:tr>
+        <w:tblPrEx>
+          <w:tblBorders>
+            <w:top w:val="none" w:sz="0" w:space="0" w:color="auto"/>
+          </w:tblBorders>
+          <w:tblCellMar>
+            <w:top w:w="0" w:type="dxa"/>
+            <w:bottom w:w="0" w:type="dxa"/>
+          </w:tblCellMar>
+        </w:tblPrEx>
+        <w:tc>
+          <w:tcPr>
+            <w:tcW w:w="4428" w:type="dxa"/>
+            <w:tcBorders>
+              <w:top w:val="none" w:sz="6" w:space="0" w:color="auto"/>
+              <w:bottom w:val="none" w:sz="6" w:space="0" w:color="auto"/>
+              <w:right w:val="none" w:sz="6" w:space="0" w:color="auto"/>
+            </w:tcBorders>
+          </w:tcPr>
+          <w:p>
+            <w:pPr>
+              <w:tabs>
+                <w:tab w:val="left" w:pos="560"/>
+                <w:tab w:val="left" w:pos="1120"/>
+                <w:tab w:val="left" w:pos="1680"/>
+                <w:tab w:val="left" w:pos="2240"/>
+                <w:tab w:val="left" w:pos="2800"/>
+                <w:tab w:val="left" w:pos="3360"/>
+                <w:tab w:val="left" w:pos="3920"/>
+                <w:tab w:val="left" w:pos="4480"/>
+                <w:tab w:val="left" w:pos="5040"/>
+                <w:tab w:val="left" w:pos="5600"/>
+                <w:tab w:val="left" w:pos="6160"/>
+                <w:tab w:val="left" w:pos="6720"/>
+              </w:tabs>
+              <w:autoSpaceDE w:val="0"/>
+              <w:autoSpaceDN w:val="0"/>
+              <w:adjustRightInd w:val="0"/>
+              <w:rPr>
+                <w:rFonts w:ascii="Helvetica" w:hAnsi="Helvetica" w:cs="Helvetica"/>
+                <w:kern w:val="0"/>
+              </w:rPr>
+            </w:pPr>
+          </w:p>
+        </w:tc>
+        <w:tc>
+          <w:tcPr>
+            <w:tcW w:w="4320" w:type="dxa"/>
+            <w:tcBorders>
+              <w:top w:val="none" w:sz="6" w:space="0" w:color="auto"/>
+              <w:left w:val="none" w:sz="6" w:space="0" w:color="auto"/>
+              <w:bottom w:val="none" w:sz="6" w:space="0" w:color="auto"/>
+            </w:tcBorders>
+          </w:tcPr>
+          <w:p>
+            <w:pPr>
+              <w:tabs>
+                <w:tab w:val="left" w:pos="560"/>
+                <w:tab w:val="left" w:pos="1120"/>
+                <w:tab w:val="left" w:pos="1680"/>
+                <w:tab w:val="left" w:pos="2240"/>
+                <w:tab w:val="left" w:pos="2800"/>
+                <w:tab w:val="left" w:pos="3360"/>
+                <w:tab w:val="left" w:pos="3920"/>
+                <w:tab w:val="left" w:pos="4480"/>
+                <w:tab w:val="left" w:pos="5040"/>
+                <w:tab w:val="left" w:pos="5600"/>
+                <w:tab w:val="left" w:pos="6160"/>
+                <w:tab w:val="left" w:pos="6720"/>
+              </w:tabs>
+              <w:autoSpaceDE w:val="0"/>
+              <w:autoSpaceDN w:val="0"/>
+              <w:adjustRightInd w:val="0"/>
+              <w:rPr>
+                <w:rFonts w:ascii="Helvetica" w:hAnsi="Helvetica" w:cs="Helvetica"/>
+                <w:kern w:val="0"/>
+              </w:rPr>
+            </w:pPr>
+            <w:r>
+              <w:rPr>
+                <w:rFonts w:ascii="Helvetica" w:hAnsi="Helvetica" w:cs="Helvetica"/>
+                <w:kern w:val="0"/>
+              </w:rPr>
+              <w:t>1. Add sample foods</w:t>
+            </w:r>
+          </w:p>
+        </w:tc>
+      </w:tr>
+      <w:tr>
+        <w:tblPrEx>
+          <w:tblBorders>
+            <w:top w:val="none" w:sz="0" w:space="0" w:color="auto"/>
+          </w:tblBorders>
+          <w:tblCellMar>
+            <w:top w:w="0" w:type="dxa"/>
+            <w:bottom w:w="0" w:type="dxa"/>
+          </w:tblCellMar>
+        </w:tblPrEx>
+        <w:tc>
+          <w:tcPr>
+            <w:tcW w:w="4428" w:type="dxa"/>
+            <w:tcBorders>
+              <w:top w:val="none" w:sz="6" w:space="0" w:color="auto"/>
+              <w:bottom w:val="none" w:sz="6" w:space="0" w:color="auto"/>
+              <w:right w:val="none" w:sz="6" w:space="0" w:color="auto"/>
+            </w:tcBorders>
+          </w:tcPr>
+          <w:p>
+            <w:pPr>
+              <w:tabs>
+                <w:tab w:val="left" w:pos="560"/>
+                <w:tab w:val="left" w:pos="1120"/>
+                <w:tab w:val="left" w:pos="1680"/>
+                <w:tab w:val="left" w:pos="2240"/>
+                <w:tab w:val="left" w:pos="2800"/>
+                <w:tab w:val="left" w:pos="3360"/>
+                <w:tab w:val="left" w:pos="3920"/>
+                <w:tab w:val="left" w:pos="4480"/>
+                <w:tab w:val="left" w:pos="5040"/>
+                <w:tab w:val="left" w:pos="5600"/>
+                <w:tab w:val="left" w:pos="6160"/>
+                <w:tab w:val="left" w:pos="6720"/>
+              </w:tabs>
+              <w:autoSpaceDE w:val="0"/>
+              <w:autoSpaceDN w:val="0"/>
+              <w:adjustRightInd w:val="0"/>
+              <w:rPr>
+                <w:rFonts w:ascii="Helvetica" w:hAnsi="Helvetica" w:cs="Helvetica"/>
+                <w:kern w:val="0"/>
+              </w:rPr>
+            </w:pPr>
+          </w:p>
+        </w:tc>
+        <w:tc>
+          <w:tcPr>
+            <w:tcW w:w="4320" w:type="dxa"/>
+            <w:tcBorders>
+              <w:top w:val="none" w:sz="6" w:space="0" w:color="auto"/>
+              <w:left w:val="none" w:sz="6" w:space="0" w:color="auto"/>
+              <w:bottom w:val="none" w:sz="6" w:space="0" w:color="auto"/>
+            </w:tcBorders>
+          </w:tcPr>
+          <w:p>
+            <w:pPr>
+              <w:tabs>
+                <w:tab w:val="left" w:pos="560"/>
+                <w:tab w:val="left" w:pos="1120"/>
+                <w:tab w:val="left" w:pos="1680"/>
+                <w:tab w:val="left" w:pos="2240"/>
+                <w:tab w:val="left" w:pos="2800"/>
+                <w:tab w:val="left" w:pos="3360"/>
+                <w:tab w:val="left" w:pos="3920"/>
+                <w:tab w:val="left" w:pos="4480"/>
+                <w:tab w:val="left" w:pos="5040"/>
+                <w:tab w:val="left" w:pos="5600"/>
+                <w:tab w:val="left" w:pos="6160"/>
+                <w:tab w:val="left" w:pos="6720"/>
+              </w:tabs>
+              <w:autoSpaceDE w:val="0"/>
+              <w:autoSpaceDN w:val="0"/>
+              <w:adjustRightInd w:val="0"/>
+              <w:rPr>
+                <w:rFonts w:ascii="Helvetica" w:hAnsi="Helvetica" w:cs="Helvetica"/>
+                <w:kern w:val="0"/>
+              </w:rPr>
+            </w:pPr>
+            <w:r>
+              <w:rPr>
+                <w:rFonts w:ascii="Helvetica" w:hAnsi="Helvetica" w:cs="Helvetica"/>
+                <w:kern w:val="0"/>
+              </w:rPr>
+              <w:t>3. Add images to assets</w:t>
+            </w:r>
+          </w:p>
+        </w:tc>
+      </w:tr>
+      <w:tr>
+        <w:tblPrEx>
+          <w:tblBorders>
+            <w:top w:val="none" w:sz="0" w:space="0" w:color="auto"/>
+          </w:tblBorders>
+          <w:tblCellMar>
+            <w:top w:w="0" w:type="dxa"/>
+            <w:bottom w:w="0" w:type="dxa"/>
+          </w:tblCellMar>
+        </w:tblPrEx>
+        <w:tc>
+          <w:tcPr>
+            <w:tcW w:w="4428" w:type="dxa"/>
+            <w:tcBorders>
+              <w:top w:val="none" w:sz="6" w:space="0" w:color="auto"/>
+              <w:bottom w:val="none" w:sz="6" w:space="0" w:color="auto"/>
+              <w:right w:val="none" w:sz="6" w:space="0" w:color="auto"/>
+            </w:tcBorders>
+          </w:tcPr>
+          <w:p>
+            <w:pPr>
+              <w:tabs>
+                <w:tab w:val="left" w:pos="560"/>
+                <w:tab w:val="left" w:pos="1120"/>
+                <w:tab w:val="left" w:pos="1680"/>
+                <w:tab w:val="left" w:pos="2240"/>
+                <w:tab w:val="left" w:pos="2800"/>
+                <w:tab w:val="left" w:pos="3360"/>
+                <w:tab w:val="left" w:pos="3920"/>
+                <w:tab w:val="left" w:pos="4480"/>
+                <w:tab w:val="left" w:pos="5040"/>
+                <w:tab w:val="left" w:pos="5600"/>
+                <w:tab w:val="left" w:pos="6160"/>
+                <w:tab w:val="left" w:pos="6720"/>
+              </w:tabs>
+              <w:autoSpaceDE w:val="0"/>
+              <w:autoSpaceDN w:val="0"/>
+              <w:adjustRightInd w:val="0"/>
+              <w:rPr>
+                <w:rFonts w:ascii="Helvetica" w:hAnsi="Helvetica" w:cs="Helvetica"/>
+                <w:kern w:val="0"/>
+              </w:rPr>
+            </w:pPr>
+          </w:p>
+        </w:tc>
+        <w:tc>
+          <w:tcPr>
+            <w:tcW w:w="4320" w:type="dxa"/>
+            <w:tcBorders>
+              <w:top w:val="none" w:sz="6" w:space="0" w:color="auto"/>
+              <w:left w:val="none" w:sz="6" w:space="0" w:color="auto"/>
+              <w:bottom w:val="none" w:sz="6" w:space="0" w:color="auto"/>
+            </w:tcBorders>
+          </w:tcPr>
+          <w:p>
+            <w:pPr>
+              <w:tabs>
+                <w:tab w:val="left" w:pos="560"/>
+                <w:tab w:val="left" w:pos="1120"/>
+                <w:tab w:val="left" w:pos="1680"/>
+                <w:tab w:val="left" w:pos="2240"/>
+                <w:tab w:val="left" w:pos="2800"/>
+                <w:tab w:val="left" w:pos="3360"/>
+                <w:tab w:val="left" w:pos="3920"/>
+                <w:tab w:val="left" w:pos="4480"/>
+                <w:tab w:val="left" w:pos="5040"/>
+                <w:tab w:val="left" w:pos="5600"/>
+                <w:tab w:val="left" w:pos="6160"/>
+                <w:tab w:val="left" w:pos="6720"/>
+              </w:tabs>
+              <w:autoSpaceDE w:val="0"/>
+              <w:autoSpaceDN w:val="0"/>
+              <w:adjustRightInd w:val="0"/>
+              <w:rPr>
+                <w:rFonts w:ascii="Helvetica" w:hAnsi="Helvetica" w:cs="Helvetica"/>
+                <w:kern w:val="0"/>
+              </w:rPr>
+            </w:pPr>
+            <w:r>
+              <w:rPr>
+                <w:rFonts w:ascii="Helvetica" w:hAnsi="Helvetica" w:cs="Helvetica"/>
+                <w:kern w:val="0"/>
+              </w:rPr>
+              <w:t>4. Create Food service</w:t>
+            </w:r>
+          </w:p>
+        </w:tc>
+      </w:tr>
+      <w:tr>
+        <w:tblPrEx>
+          <w:tblBorders>
+            <w:top w:val="none" w:sz="0" w:space="0" w:color="auto"/>
+          </w:tblBorders>
+          <w:tblCellMar>
+            <w:top w:w="0" w:type="dxa"/>
+            <w:bottom w:w="0" w:type="dxa"/>
+          </w:tblCellMar>
+        </w:tblPrEx>
+        <w:tc>
+          <w:tcPr>
+            <w:tcW w:w="4428" w:type="dxa"/>
+            <w:tcBorders>
+              <w:top w:val="none" w:sz="6" w:space="0" w:color="auto"/>
+              <w:bottom w:val="none" w:sz="6" w:space="0" w:color="auto"/>
+              <w:right w:val="none" w:sz="6" w:space="0" w:color="auto"/>
+            </w:tcBorders>
+          </w:tcPr>
+          <w:p>
+            <w:pPr>
+              <w:tabs>
+                <w:tab w:val="left" w:pos="560"/>
+                <w:tab w:val="left" w:pos="1120"/>
+                <w:tab w:val="left" w:pos="1680"/>
+                <w:tab w:val="left" w:pos="2240"/>
+                <w:tab w:val="left" w:pos="2800"/>
+                <w:tab w:val="left" w:pos="3360"/>
+                <w:tab w:val="left" w:pos="3920"/>
+                <w:tab w:val="left" w:pos="4480"/>
+                <w:tab w:val="left" w:pos="5040"/>
+                <w:tab w:val="left" w:pos="5600"/>
+                <w:tab w:val="left" w:pos="6160"/>
+                <w:tab w:val="left" w:pos="6720"/>
+              </w:tabs>
+              <w:autoSpaceDE w:val="0"/>
+              <w:autoSpaceDN w:val="0"/>
+              <w:adjustRightInd w:val="0"/>
+              <w:rPr>
+                <w:rFonts w:ascii="Helvetica" w:hAnsi="Helvetica" w:cs="Helvetica"/>
+                <w:kern w:val="0"/>
+              </w:rPr>
+            </w:pPr>
+          </w:p>
+        </w:tc>
+        <w:tc>
+          <w:tcPr>
+            <w:tcW w:w="4320" w:type="dxa"/>
+            <w:tcBorders>
+              <w:top w:val="none" w:sz="6" w:space="0" w:color="auto"/>
+              <w:left w:val="none" w:sz="6" w:space="0" w:color="auto"/>
+              <w:bottom w:val="none" w:sz="6" w:space="0" w:color="auto"/>
+            </w:tcBorders>
+          </w:tcPr>
+          <w:p>
+            <w:pPr>
+              <w:tabs>
+                <w:tab w:val="left" w:pos="560"/>
+                <w:tab w:val="left" w:pos="1120"/>
+                <w:tab w:val="left" w:pos="1680"/>
+                <w:tab w:val="left" w:pos="2240"/>
+                <w:tab w:val="left" w:pos="2800"/>
+                <w:tab w:val="left" w:pos="3360"/>
+                <w:tab w:val="left" w:pos="3920"/>
+                <w:tab w:val="left" w:pos="4480"/>
+                <w:tab w:val="left" w:pos="5040"/>
+                <w:tab w:val="left" w:pos="5600"/>
+                <w:tab w:val="left" w:pos="6160"/>
+                <w:tab w:val="left" w:pos="6720"/>
+              </w:tabs>
+              <w:autoSpaceDE w:val="0"/>
+              <w:autoSpaceDN w:val="0"/>
+              <w:adjustRightInd w:val="0"/>
+              <w:rPr>
+                <w:rFonts w:ascii="Helvetica" w:hAnsi="Helvetica" w:cs="Helvetica"/>
+                <w:kern w:val="0"/>
+              </w:rPr>
+            </w:pPr>
+            <w:r>
+              <w:rPr>
+                <w:rFonts w:ascii="Helvetica" w:hAnsi="Helvetica" w:cs="Helvetica"/>
+                <w:kern w:val="0"/>
+              </w:rPr>
+              <w:t>5. Create Home component</w:t>
+            </w:r>
+          </w:p>
+        </w:tc>
+      </w:tr>
+      <w:tr>
+        <w:tblPrEx>
+          <w:tblBorders>
+            <w:top w:val="none" w:sz="0" w:space="0" w:color="auto"/>
+          </w:tblBorders>
+          <w:tblCellMar>
+            <w:top w:w="0" w:type="dxa"/>
+            <w:bottom w:w="0" w:type="dxa"/>
+          </w:tblCellMar>
+        </w:tblPrEx>
+        <w:tc>
+          <w:tcPr>
+            <w:tcW w:w="4428" w:type="dxa"/>
+            <w:tcBorders>
+              <w:top w:val="none" w:sz="6" w:space="0" w:color="auto"/>
+              <w:bottom w:val="none" w:sz="6" w:space="0" w:color="auto"/>
+              <w:right w:val="none" w:sz="6" w:space="0" w:color="auto"/>
+            </w:tcBorders>
+          </w:tcPr>
+          <w:p>
+            <w:pPr>
+              <w:tabs>
+                <w:tab w:val="left" w:pos="560"/>
+                <w:tab w:val="left" w:pos="1120"/>
+                <w:tab w:val="left" w:pos="1680"/>
+                <w:tab w:val="left" w:pos="2240"/>
+                <w:tab w:val="left" w:pos="2800"/>
+                <w:tab w:val="left" w:pos="3360"/>
+                <w:tab w:val="left" w:pos="3920"/>
+                <w:tab w:val="left" w:pos="4480"/>
+                <w:tab w:val="left" w:pos="5040"/>
+                <w:tab w:val="left" w:pos="5600"/>
+                <w:tab w:val="left" w:pos="6160"/>
+                <w:tab w:val="left" w:pos="6720"/>
+              </w:tabs>
+              <w:autoSpaceDE w:val="0"/>
+              <w:autoSpaceDN w:val="0"/>
+              <w:adjustRightInd w:val="0"/>
+              <w:rPr>
+                <w:rFonts w:ascii="Helvetica" w:hAnsi="Helvetica" w:cs="Helvetica"/>
+                <w:kern w:val="0"/>
+              </w:rPr>
+            </w:pPr>
+          </w:p>
+        </w:tc>
+        <w:tc>
+          <w:tcPr>
+            <w:tcW w:w="4320" w:type="dxa"/>
+            <w:tcBorders>
+              <w:top w:val="none" w:sz="6" w:space="0" w:color="auto"/>
+              <w:left w:val="none" w:sz="6" w:space="0" w:color="auto"/>
+              <w:bottom w:val="none" w:sz="6" w:space="0" w:color="auto"/>
+            </w:tcBorders>
+          </w:tcPr>
+          <w:p>
+            <w:pPr>
+              <w:tabs>
+                <w:tab w:val="left" w:pos="560"/>
+                <w:tab w:val="left" w:pos="1120"/>
+                <w:tab w:val="left" w:pos="1680"/>
+                <w:tab w:val="left" w:pos="2240"/>
+                <w:tab w:val="left" w:pos="2800"/>
+                <w:tab w:val="left" w:pos="3360"/>
+                <w:tab w:val="left" w:pos="3920"/>
+                <w:tab w:val="left" w:pos="4480"/>
+                <w:tab w:val="left" w:pos="5040"/>
+                <w:tab w:val="left" w:pos="5600"/>
+                <w:tab w:val="left" w:pos="6160"/>
+                <w:tab w:val="left" w:pos="6720"/>
+              </w:tabs>
+              <w:autoSpaceDE w:val="0"/>
+              <w:autoSpaceDN w:val="0"/>
+              <w:adjustRightInd w:val="0"/>
+              <w:rPr>
+                <w:rFonts w:ascii="Helvetica" w:hAnsi="Helvetica" w:cs="Helvetica"/>
+                <w:kern w:val="0"/>
+              </w:rPr>
+            </w:pPr>
+            <w:r>
+              <w:rPr>
+                <w:rFonts w:ascii="Helvetica" w:hAnsi="Helvetica" w:cs="Helvetica"/>
+                <w:kern w:val="0"/>
+              </w:rPr>
+              <w:t xml:space="preserve">1. Add </w:t>
+            </w:r>
+            <w:proofErr w:type="spellStart"/>
+            <w:r>
+              <w:rPr>
+                <w:rFonts w:ascii="Helvetica" w:hAnsi="Helvetica" w:cs="Helvetica"/>
+                <w:kern w:val="0"/>
+              </w:rPr>
+              <w:t>ts</w:t>
+            </w:r>
+            <w:proofErr w:type="spellEnd"/>
+          </w:p>
+        </w:tc>
+      </w:tr>
+      <w:tr>
+        <w:tblPrEx>
+          <w:tblBorders>
+            <w:top w:val="none" w:sz="0" w:space="0" w:color="auto"/>
+          </w:tblBorders>
+          <w:tblCellMar>
+            <w:top w:w="0" w:type="dxa"/>
+            <w:bottom w:w="0" w:type="dxa"/>
+          </w:tblCellMar>
+        </w:tblPrEx>
+        <w:tc>
+          <w:tcPr>
+            <w:tcW w:w="4428" w:type="dxa"/>
+            <w:tcBorders>
+              <w:top w:val="none" w:sz="6" w:space="0" w:color="auto"/>
+              <w:bottom w:val="none" w:sz="6" w:space="0" w:color="auto"/>
+              <w:right w:val="none" w:sz="6" w:space="0" w:color="auto"/>
+            </w:tcBorders>
+          </w:tcPr>
+          <w:p>
+            <w:pPr>
+              <w:tabs>
+                <w:tab w:val="left" w:pos="560"/>
+                <w:tab w:val="left" w:pos="1120"/>
+                <w:tab w:val="left" w:pos="1680"/>
+                <w:tab w:val="left" w:pos="2240"/>
+                <w:tab w:val="left" w:pos="2800"/>
+                <w:tab w:val="left" w:pos="3360"/>
+                <w:tab w:val="left" w:pos="3920"/>
+                <w:tab w:val="left" w:pos="4480"/>
+                <w:tab w:val="left" w:pos="5040"/>
+                <w:tab w:val="left" w:pos="5600"/>
+                <w:tab w:val="left" w:pos="6160"/>
+                <w:tab w:val="left" w:pos="6720"/>
+              </w:tabs>
+              <w:autoSpaceDE w:val="0"/>
+              <w:autoSpaceDN w:val="0"/>
+              <w:adjustRightInd w:val="0"/>
+              <w:rPr>
+                <w:rFonts w:ascii="Helvetica" w:hAnsi="Helvetica" w:cs="Helvetica"/>
+                <w:kern w:val="0"/>
+              </w:rPr>
+            </w:pPr>
+          </w:p>
+        </w:tc>
+        <w:tc>
+          <w:tcPr>
+            <w:tcW w:w="4320" w:type="dxa"/>
+            <w:tcBorders>
+              <w:top w:val="none" w:sz="6" w:space="0" w:color="auto"/>
+              <w:left w:val="none" w:sz="6" w:space="0" w:color="auto"/>
+              <w:bottom w:val="none" w:sz="6" w:space="0" w:color="auto"/>
+            </w:tcBorders>
+          </w:tcPr>
+          <w:p>
+            <w:pPr>
+              <w:tabs>
+                <w:tab w:val="left" w:pos="560"/>
+                <w:tab w:val="left" w:pos="1120"/>
+                <w:tab w:val="left" w:pos="1680"/>
+                <w:tab w:val="left" w:pos="2240"/>
+                <w:tab w:val="left" w:pos="2800"/>
+                <w:tab w:val="left" w:pos="3360"/>
+                <w:tab w:val="left" w:pos="3920"/>
+                <w:tab w:val="left" w:pos="4480"/>
+                <w:tab w:val="left" w:pos="5040"/>
+                <w:tab w:val="left" w:pos="5600"/>
+                <w:tab w:val="left" w:pos="6160"/>
+                <w:tab w:val="left" w:pos="6720"/>
+              </w:tabs>
+              <w:autoSpaceDE w:val="0"/>
+              <w:autoSpaceDN w:val="0"/>
+              <w:adjustRightInd w:val="0"/>
+              <w:rPr>
+                <w:rFonts w:ascii="Helvetica" w:hAnsi="Helvetica" w:cs="Helvetica"/>
+                <w:kern w:val="0"/>
+              </w:rPr>
+            </w:pPr>
+            <w:r>
+              <w:rPr>
+                <w:rFonts w:ascii="Helvetica" w:hAnsi="Helvetica" w:cs="Helvetica"/>
+                <w:kern w:val="0"/>
+              </w:rPr>
+              <w:t>2. Add html</w:t>
+            </w:r>
+          </w:p>
+        </w:tc>
+      </w:tr>
+      <w:tr>
+        <w:tblPrEx>
+          <w:tblCellMar>
+            <w:top w:w="0" w:type="dxa"/>
+            <w:bottom w:w="0" w:type="dxa"/>
+          </w:tblCellMar>
+        </w:tblPrEx>
+        <w:tc>
+          <w:tcPr>
+            <w:tcW w:w="4428" w:type="dxa"/>
+            <w:tcBorders>
+              <w:top w:val="none" w:sz="6" w:space="0" w:color="auto"/>
+              <w:bottom w:val="none" w:sz="6" w:space="0" w:color="auto"/>
+              <w:right w:val="none" w:sz="6" w:space="0" w:color="auto"/>
+            </w:tcBorders>
+          </w:tcPr>
+          <w:p>
+            <w:pPr>
+              <w:tabs>
+                <w:tab w:val="left" w:pos="560"/>
+                <w:tab w:val="left" w:pos="1120"/>
+                <w:tab w:val="left" w:pos="1680"/>
+                <w:tab w:val="left" w:pos="2240"/>
+                <w:tab w:val="left" w:pos="2800"/>
+                <w:tab w:val="left" w:pos="3360"/>
+                <w:tab w:val="left" w:pos="3920"/>
+                <w:tab w:val="left" w:pos="4480"/>
+                <w:tab w:val="left" w:pos="5040"/>
+                <w:tab w:val="left" w:pos="5600"/>
+                <w:tab w:val="left" w:pos="6160"/>
+                <w:tab w:val="left" w:pos="6720"/>
+              </w:tabs>
+              <w:autoSpaceDE w:val="0"/>
+              <w:autoSpaceDN w:val="0"/>
+              <w:adjustRightInd w:val="0"/>
+              <w:rPr>
+                <w:rFonts w:ascii="Helvetica" w:hAnsi="Helvetica" w:cs="Helvetica"/>
+                <w:kern w:val="0"/>
+              </w:rPr>
+            </w:pPr>
+          </w:p>
+        </w:tc>
+        <w:tc>
+          <w:tcPr>
+            <w:tcW w:w="4320" w:type="dxa"/>
+            <w:tcBorders>
+              <w:top w:val="none" w:sz="6" w:space="0" w:color="auto"/>
+              <w:left w:val="none" w:sz="6" w:space="0" w:color="auto"/>
+              <w:bottom w:val="none" w:sz="6" w:space="0" w:color="auto"/>
+            </w:tcBorders>
+          </w:tcPr>
+          <w:p>
+            <w:pPr>
+              <w:tabs>
+                <w:tab w:val="left" w:pos="560"/>
+                <w:tab w:val="left" w:pos="1120"/>
+                <w:tab w:val="left" w:pos="1680"/>
+                <w:tab w:val="left" w:pos="2240"/>
+                <w:tab w:val="left" w:pos="2800"/>
+                <w:tab w:val="left" w:pos="3360"/>
+                <w:tab w:val="left" w:pos="3920"/>
+                <w:tab w:val="left" w:pos="4480"/>
+                <w:tab w:val="left" w:pos="5040"/>
+                <w:tab w:val="left" w:pos="5600"/>
+                <w:tab w:val="left" w:pos="6160"/>
+                <w:tab w:val="left" w:pos="6720"/>
+              </w:tabs>
+              <w:autoSpaceDE w:val="0"/>
+              <w:autoSpaceDN w:val="0"/>
+              <w:adjustRightInd w:val="0"/>
+              <w:rPr>
+                <w:rFonts w:ascii="Helvetica" w:hAnsi="Helvetica" w:cs="Helvetica"/>
+                <w:kern w:val="0"/>
+              </w:rPr>
+            </w:pPr>
+            <w:r>
+              <w:rPr>
+                <w:rFonts w:ascii="Helvetica" w:hAnsi="Helvetica" w:cs="Helvetica"/>
+                <w:kern w:val="0"/>
+              </w:rPr>
+              <w:t>3. Add</w:t>
+            </w:r>
+          </w:p>
+        </w:tc>
+      </w:tr>
+    </w:tbl>
+    <w:p>
+      <w:pPr>
+        <w:rPr>
+          <w:i/>
+          <w:iCs/>
+        </w:rPr>
+      </w:pPr>
+    </w:p>
+    <w:p>
+      <w:r>
+        <w:t xml:space="preserve">1 </w:t>
+      </w:r>
+    </w:p>
+    <w:p>
+      <w:r>
+        <w:lastRenderedPageBreak/>
+        <w:drawing>
+          <wp:inline distT="0" distB="0" distL="0" distR="0" wp14:anchorId="587B8F44" wp14:editId="664B7080">
+            <wp:extent cx="5943600" cy="5270500"/>
+            <wp:effectExtent l="0" t="0" r="0" b="0"/>
+            <wp:docPr id="72996855" name="Picture 1" descr="A screen shot of a computer program&#10;&#10;Description automatically generated"/>
+            <wp:cNvGraphicFramePr>
+              <a:graphicFrameLocks xmlns:a="http://schemas.openxmlformats.org/drawingml/2006/main" noChangeAspect="1"/>
+            </wp:cNvGraphicFramePr>
+            <a:graphic xmlns:a="http://schemas.openxmlformats.org/drawingml/2006/main">
+              <a:graphicData uri="http://schemas.openxmlformats.org/drawingml/2006/picture">
+                <pic:pic xmlns:pic="http://schemas.openxmlformats.org/drawingml/2006/picture">
+                  <pic:nvPicPr>
+                    <pic:cNvPr id="72996855" name="Picture 1" descr="A screen shot of a computer program&#10;&#10;Description automatically generated"/>
+                    <pic:cNvPicPr/>
+                  </pic:nvPicPr>
+                  <pic:blipFill>
+                    <a:blip r:embed="rId9"/>
+                    <a:stretch>
+                      <a:fillRect/>
+                    </a:stretch>
+                  </pic:blipFill>
+                  <pic:spPr>
+                    <a:xfrm>
+                      <a:off x="0" y="0"/>
+                      <a:ext cx="5943600" cy="5270500"/>
+                    </a:xfrm>
+                    <a:prstGeom prst="rect">
+                      <a:avLst/>
+                    </a:prstGeom>
+                  </pic:spPr>
+                </pic:pic>
+              </a:graphicData>
+            </a:graphic>
+          </wp:inline>
+        </w:drawing>
+      </w:r>
+    </w:p>
+    <w:p/>
+    <w:p>
+      <w:r>
+        <w:t>2</w:t>
+      </w:r>
+    </w:p>
+    <w:p>
+      <w:r>
+        <w:lastRenderedPageBreak/>
+        <w:drawing>
+          <wp:inline distT="0" distB="0" distL="0" distR="0" wp14:anchorId="5A0EBE58" wp14:editId="254DC462">
+            <wp:extent cx="5943600" cy="6040120"/>
+            <wp:effectExtent l="0" t="0" r="0" b="5080"/>
+            <wp:docPr id="2084983583" name="Picture 1" descr="A computer screen shot of a program&#10;&#10;Description automatically generated"/>
+            <wp:cNvGraphicFramePr>
+              <a:graphicFrameLocks xmlns:a="http://schemas.openxmlformats.org/drawingml/2006/main" noChangeAspect="1"/>
+            </wp:cNvGraphicFramePr>
+            <a:graphic xmlns:a="http://schemas.openxmlformats.org/drawingml/2006/main">
+              <a:graphicData uri="http://schemas.openxmlformats.org/drawingml/2006/picture">
+                <pic:pic xmlns:pic="http://schemas.openxmlformats.org/drawingml/2006/picture">
+                  <pic:nvPicPr>
+                    <pic:cNvPr id="2084983583" name="Picture 1" descr="A computer screen shot of a program&#10;&#10;Description automatically generated"/>
+                    <pic:cNvPicPr/>
+                  </pic:nvPicPr>
+                  <pic:blipFill>
+                    <a:blip r:embed="rId10"/>
+                    <a:stretch>
+                      <a:fillRect/>
+                    </a:stretch>
+                  </pic:blipFill>
+                  <pic:spPr>
+                    <a:xfrm>
+                      <a:off x="0" y="0"/>
+                      <a:ext cx="5943600" cy="6040120"/>
+                    </a:xfrm>
+                    <a:prstGeom prst="rect">
+                      <a:avLst/>
+                    </a:prstGeom>
+                  </pic:spPr>
+                </pic:pic>
+              </a:graphicData>
+            </a:graphic>
+          </wp:inline>
+        </w:drawing>
+      </w:r>
+    </w:p>
+    <w:p/>
+    <w:p>
+      <w:r>
+        <w:t xml:space="preserve">Import </w:t>
+      </w:r>
+      <w:proofErr w:type="spellStart"/>
+      <w:r>
+        <w:t>iamges</w:t>
+      </w:r>
+      <w:proofErr w:type="spellEnd"/>
+    </w:p>
+    <w:p/>
+    <w:p>
+      <w:pPr>
+        <w:rPr>
+          <w:i/>
+          <w:iCs/>
+        </w:rPr>
+      </w:pPr>
+      <w:r>
+        <w:rPr>
+          <w:i/>
+          <w:iCs/>
+        </w:rPr>
+        <w:t>ng g s service/food</w:t>
+      </w:r>
+    </w:p>
+    <w:p>
+      <w:pPr>
+        <w:rPr>
+          <w:i/>
+          <w:iCs/>
+        </w:rPr>
+      </w:pPr>
+    </w:p>
+    <w:p>
+      <w:pPr>
+        <w:rPr>
+          <w:i/>
+          <w:iCs/>
+        </w:rPr>
+      </w:pPr>
+      <w:proofErr w:type="spellStart"/>
+      <w:r>
+        <w:rPr>
+          <w:i/>
+          <w:iCs/>
+        </w:rPr>
+        <w:t>cmd</w:t>
+      </w:r>
+      <w:proofErr w:type="spellEnd"/>
+      <w:r>
+        <w:rPr>
+          <w:i/>
+          <w:iCs/>
+        </w:rPr>
+        <w:t xml:space="preserve"> </w:t>
+      </w:r>
+      <w:proofErr w:type="gramStart"/>
+      <w:r>
+        <w:rPr>
+          <w:i/>
+          <w:iCs/>
+        </w:rPr>
+        <w:t>+ .</w:t>
+      </w:r>
+      <w:proofErr w:type="gramEnd"/>
+    </w:p>
+    <w:p>
+      <w:pPr>
+        <w:rPr>
+          <w:i/>
+          <w:iCs/>
+        </w:rPr>
+      </w:pPr>
+    </w:p>
+    <w:p>
+      <w:pPr>
+        <w:rPr>
+          <w:i/>
+          <w:iCs/>
+        </w:rPr>
+      </w:pPr>
+      <w:r>
+        <w:rPr>
+          <w:i/>
+          <w:iCs/>
+        </w:rPr>
+        <w:lastRenderedPageBreak/>
+        <w:drawing>
+          <wp:inline distT="0" distB="0" distL="0" distR="0" wp14:anchorId="78445FC3" wp14:editId="31AD5194">
+            <wp:extent cx="5943600" cy="4338955"/>
+            <wp:effectExtent l="0" t="0" r="0" b="4445"/>
+            <wp:docPr id="1399155472" name="Picture 1" descr="A screenshot of a computer program&#10;&#10;Description automatically generated"/>
+            <wp:cNvGraphicFramePr>
+              <a:graphicFrameLocks xmlns:a="http://schemas.openxmlformats.org/drawingml/2006/main" noChangeAspect="1"/>
+            </wp:cNvGraphicFramePr>
+            <a:graphic xmlns:a="http://schemas.openxmlformats.org/drawingml/2006/main">
+              <a:graphicData uri="http://schemas.openxmlformats.org/drawingml/2006/picture">
+                <pic:pic xmlns:pic="http://schemas.openxmlformats.org/drawingml/2006/picture">
+                  <pic:nvPicPr>
+                    <pic:cNvPr id="1399155472" name="Picture 1" descr="A screenshot of a computer program&#10;&#10;Description automatically generated"/>
+                    <pic:cNvPicPr/>
+                  </pic:nvPicPr>
+                  <pic:blipFill>
+                    <a:blip r:embed="rId11"/>
+                    <a:stretch>
+                      <a:fillRect/>
+                    </a:stretch>
+                  </pic:blipFill>
+                  <pic:spPr>
+                    <a:xfrm>
+                      <a:off x="0" y="0"/>
+                      <a:ext cx="5943600" cy="4338955"/>
+                    </a:xfrm>
+                    <a:prstGeom prst="rect">
+                      <a:avLst/>
+                    </a:prstGeom>
+                  </pic:spPr>
+                </pic:pic>
+              </a:graphicData>
+            </a:graphic>
+          </wp:inline>
+        </w:drawing>
+      </w:r>
+    </w:p>
+    <w:p>
+      <w:pPr>
+        <w:rPr>
+          <w:i/>
+          <w:iCs/>
+        </w:rPr>
+      </w:pPr>
+    </w:p>
+    <w:p>
+      <w:pPr>
+        <w:rPr>
+          <w:i/>
+          <w:iCs/>
+        </w:rPr>
+      </w:pPr>
+      <w:r>
+        <w:rPr>
+          <w:i/>
+          <w:iCs/>
+        </w:rPr>
+        <w:t xml:space="preserve">5 </w:t>
+      </w:r>
+    </w:p>
+    <w:p>
+      <w:pPr>
+        <w:rPr>
+          <w:i/>
+          <w:iCs/>
+        </w:rPr>
+      </w:pPr>
+    </w:p>
+    <w:p>
+      <w:pPr>
+        <w:rPr>
+          <w:i/>
+          <w:iCs/>
+        </w:rPr>
+      </w:pPr>
+      <w:r>
+        <w:rPr>
+          <w:i/>
+          <w:iCs/>
+        </w:rPr>
+        <w:t>ng g c components/pages/home</w:t>
+      </w:r>
+    </w:p>
+    <w:p>
+      <w:pPr>
+        <w:rPr>
+          <w:i/>
+          <w:iCs/>
+        </w:rPr>
+      </w:pPr>
+    </w:p>
+    <w:p>
+      <w:pPr>
+        <w:rPr>
+          <w:i/>
+          <w:iCs/>
+        </w:rPr>
+      </w:pPr>
+    </w:p>
+    <w:p>
+      <w:pPr>
+        <w:rPr>
+          <w:i/>
+          <w:iCs/>
+        </w:rPr>
+      </w:pPr>
+      <w:r>
+        <w:rPr>
+          <w:i/>
+          <w:iCs/>
+        </w:rPr>
+        <w:lastRenderedPageBreak/>
+        <w:drawing>
+          <wp:inline distT="0" distB="0" distL="0" distR="0" wp14:anchorId="29FF0EAE" wp14:editId="43F2EB82">
+            <wp:extent cx="5943600" cy="4052570"/>
+            <wp:effectExtent l="0" t="0" r="0" b="0"/>
+            <wp:docPr id="1565636254" name="Picture 1" descr="A screenshot of a computer program&#10;&#10;Description automatically generated"/>
+            <wp:cNvGraphicFramePr>
+              <a:graphicFrameLocks xmlns:a="http://schemas.openxmlformats.org/drawingml/2006/main" noChangeAspect="1"/>
+            </wp:cNvGraphicFramePr>
+            <a:graphic xmlns:a="http://schemas.openxmlformats.org/drawingml/2006/main">
+              <a:graphicData uri="http://schemas.openxmlformats.org/drawingml/2006/picture">
+                <pic:pic xmlns:pic="http://schemas.openxmlformats.org/drawingml/2006/picture">
+                  <pic:nvPicPr>
+                    <pic:cNvPr id="1565636254" name="Picture 1" descr="A screenshot of a computer program&#10;&#10;Description automatically generated"/>
+                    <pic:cNvPicPr/>
+                  </pic:nvPicPr>
+                  <pic:blipFill>
+                    <a:blip r:embed="rId12"/>
+                    <a:stretch>
+                      <a:fillRect/>
+                    </a:stretch>
+                  </pic:blipFill>
+                  <pic:spPr>
+                    <a:xfrm>
+                      <a:off x="0" y="0"/>
+                      <a:ext cx="5943600" cy="4052570"/>
+                    </a:xfrm>
+                    <a:prstGeom prst="rect">
+                      <a:avLst/>
+                    </a:prstGeom>
+                  </pic:spPr>
+                </pic:pic>
+              </a:graphicData>
+            </a:graphic>
+          </wp:inline>
+        </w:drawing>
+      </w:r>
+    </w:p>
+    <w:p>
+      <w:pPr>
+        <w:rPr>
+          <w:i/>
+          <w:iCs/>
+        </w:rPr>
+      </w:pPr>
+    </w:p>
+    <w:p>
+      <w:pPr>
+        <w:rPr>
+          <w:i/>
+          <w:iCs/>
+        </w:rPr>
+      </w:pPr>
+      <w:proofErr w:type="spellStart"/>
+      <w:r>
+        <w:t>Instalar</w:t>
+      </w:r>
+      <w:proofErr w:type="spellEnd"/>
+      <w:r>
+        <w:t xml:space="preserve"> </w:t>
+      </w:r>
+      <w:proofErr w:type="spellStart"/>
+      <w:r>
+        <w:rPr>
+          <w:i/>
+          <w:iCs/>
+        </w:rPr>
+        <w:t>npm</w:t>
+      </w:r>
+      <w:proofErr w:type="spellEnd"/>
+      <w:r>
+        <w:rPr>
+          <w:i/>
+          <w:iCs/>
+        </w:rPr>
+        <w:t xml:space="preserve"> install ng-</w:t>
+      </w:r>
+      <w:proofErr w:type="spellStart"/>
+      <w:r>
+        <w:rPr>
+          <w:i/>
+          <w:iCs/>
+        </w:rPr>
+        <w:t>starrating</w:t>
+      </w:r>
+      <w:proofErr w:type="spellEnd"/>
+      <w:r>
+        <w:rPr>
+          <w:i/>
+          <w:iCs/>
+        </w:rPr>
+        <w:t xml:space="preserve"> </w:t>
+      </w:r>
+      <w:r>
+        <w:rPr>
+          <w:i/>
+          <w:iCs/>
+        </w:rPr>
+        <w:t>–</w:t>
+      </w:r>
+      <w:r>
+        <w:rPr>
+          <w:i/>
+          <w:iCs/>
+        </w:rPr>
+        <w:t>force</w:t>
+      </w:r>
+    </w:p>
+    <w:p>
+      <w:pPr>
+        <w:rPr>
+          <w:i/>
+          <w:iCs/>
+        </w:rPr>
+      </w:pPr>
+    </w:p>
+    <w:p>
+      <w:proofErr w:type="spellStart"/>
+      <w:r>
+        <w:t>Importar</w:t>
+      </w:r>
+      <w:proofErr w:type="spellEnd"/>
+      <w:r>
+        <w:t xml:space="preserve"> </w:t>
+      </w:r>
+      <w:proofErr w:type="spellStart"/>
+      <w:r>
+        <w:t>em</w:t>
+      </w:r>
+      <w:proofErr w:type="spellEnd"/>
+      <w:r>
+        <w:t xml:space="preserve"> app modules</w:t>
+      </w:r>
+    </w:p>
+    <w:p/>
+    <w:p>
+      <w:r>
+        <w:lastRenderedPageBreak/>
+        <w:drawing>
+          <wp:inline distT="0" distB="0" distL="0" distR="0" wp14:anchorId="42062FDC" wp14:editId="302C5376">
+            <wp:extent cx="5943600" cy="6379845"/>
+            <wp:effectExtent l="0" t="0" r="0" b="0"/>
+            <wp:docPr id="1912962470" name="Picture 1" descr="A screen shot of a computer&#10;&#10;Description automatically generated"/>
+            <wp:cNvGraphicFramePr>
+              <a:graphicFrameLocks xmlns:a="http://schemas.openxmlformats.org/drawingml/2006/main" noChangeAspect="1"/>
+            </wp:cNvGraphicFramePr>
+            <a:graphic xmlns:a="http://schemas.openxmlformats.org/drawingml/2006/main">
+              <a:graphicData uri="http://schemas.openxmlformats.org/drawingml/2006/picture">
+                <pic:pic xmlns:pic="http://schemas.openxmlformats.org/drawingml/2006/picture">
+                  <pic:nvPicPr>
+                    <pic:cNvPr id="1912962470" name="Picture 1" descr="A screen shot of a computer&#10;&#10;Description automatically generated"/>
+                    <pic:cNvPicPr/>
+                  </pic:nvPicPr>
+                  <pic:blipFill>
+                    <a:blip r:embed="rId13"/>
+                    <a:stretch>
+                      <a:fillRect/>
+                    </a:stretch>
+                  </pic:blipFill>
+                  <pic:spPr>
+                    <a:xfrm>
+                      <a:off x="0" y="0"/>
+                      <a:ext cx="5943600" cy="6379845"/>
+                    </a:xfrm>
+                    <a:prstGeom prst="rect">
+                      <a:avLst/>
+                    </a:prstGeom>
+                  </pic:spPr>
+                </pic:pic>
+              </a:graphicData>
+            </a:graphic>
+          </wp:inline>
+        </w:drawing>
+      </w:r>
+    </w:p>
+    <w:p/>
+    <w:p>
+      <w:r>
+        <w:lastRenderedPageBreak/>
+        <w:drawing>
+          <wp:inline distT="0" distB="0" distL="0" distR="0" wp14:anchorId="521136D5" wp14:editId="6518A253">
+            <wp:extent cx="5943600" cy="6054090"/>
+            <wp:effectExtent l="0" t="0" r="0" b="3810"/>
+            <wp:docPr id="1027181833" name="Picture 1" descr="A screenshot of a computer program&#10;&#10;Description automatically generated"/>
+            <wp:cNvGraphicFramePr>
+              <a:graphicFrameLocks xmlns:a="http://schemas.openxmlformats.org/drawingml/2006/main" noChangeAspect="1"/>
+            </wp:cNvGraphicFramePr>
+            <a:graphic xmlns:a="http://schemas.openxmlformats.org/drawingml/2006/main">
+              <a:graphicData uri="http://schemas.openxmlformats.org/drawingml/2006/picture">
+                <pic:pic xmlns:pic="http://schemas.openxmlformats.org/drawingml/2006/picture">
+                  <pic:nvPicPr>
+                    <pic:cNvPr id="1027181833" name="Picture 1" descr="A screenshot of a computer program&#10;&#10;Description automatically generated"/>
+                    <pic:cNvPicPr/>
+                  </pic:nvPicPr>
+                  <pic:blipFill>
+                    <a:blip r:embed="rId14"/>
+                    <a:stretch>
+                      <a:fillRect/>
+                    </a:stretch>
+                  </pic:blipFill>
+                  <pic:spPr>
+                    <a:xfrm>
+                      <a:off x="0" y="0"/>
+                      <a:ext cx="5943600" cy="6054090"/>
+                    </a:xfrm>
+                    <a:prstGeom prst="rect">
+                      <a:avLst/>
+                    </a:prstGeom>
+                  </pic:spPr>
+                </pic:pic>
+              </a:graphicData>
+            </a:graphic>
+          </wp:inline>
+        </w:drawing>
+      </w:r>
+    </w:p>
+    <w:p/>
+    <w:p>
+      <w:r>
+        <w:lastRenderedPageBreak/>
+        <w:drawing>
+          <wp:inline distT="0" distB="0" distL="0" distR="0" wp14:anchorId="028C3F10" wp14:editId="145372FE">
+            <wp:extent cx="5943600" cy="6811010"/>
+            <wp:effectExtent l="0" t="0" r="0" b="0"/>
+            <wp:docPr id="2007343667" name="Picture 1" descr="A screen shot of a computer&#10;&#10;Description automatically generated"/>
+            <wp:cNvGraphicFramePr>
+              <a:graphicFrameLocks xmlns:a="http://schemas.openxmlformats.org/drawingml/2006/main" noChangeAspect="1"/>
+            </wp:cNvGraphicFramePr>
+            <a:graphic xmlns:a="http://schemas.openxmlformats.org/drawingml/2006/main">
+              <a:graphicData uri="http://schemas.openxmlformats.org/drawingml/2006/picture">
+                <pic:pic xmlns:pic="http://schemas.openxmlformats.org/drawingml/2006/picture">
+                  <pic:nvPicPr>
+                    <pic:cNvPr id="2007343667" name="Picture 1" descr="A screen shot of a computer&#10;&#10;Description automatically generated"/>
+                    <pic:cNvPicPr/>
+                  </pic:nvPicPr>
+                  <pic:blipFill>
+                    <a:blip r:embed="rId15"/>
+                    <a:stretch>
+                      <a:fillRect/>
+                    </a:stretch>
+                  </pic:blipFill>
+                  <pic:spPr>
+                    <a:xfrm>
+                      <a:off x="0" y="0"/>
+                      <a:ext cx="5943600" cy="6811010"/>
+                    </a:xfrm>
+                    <a:prstGeom prst="rect">
+                      <a:avLst/>
+                    </a:prstGeom>
+                  </pic:spPr>
+                </pic:pic>
+              </a:graphicData>
+            </a:graphic>
+          </wp:inline>
+        </w:drawing>
+      </w:r>
+    </w:p>
+    <w:p/>
+    <w:p>
+      <w:r>
+        <w:lastRenderedPageBreak/>
+        <w:drawing>
+          <wp:inline distT="0" distB="0" distL="0" distR="0" wp14:anchorId="1AC937E6" wp14:editId="54AB6DFB">
+            <wp:extent cx="5943600" cy="3793490"/>
+            <wp:effectExtent l="0" t="0" r="0" b="3810"/>
+            <wp:docPr id="352959168" name="Picture 1" descr="A screenshot of a menu&#10;&#10;Description automatically generated"/>
+            <wp:cNvGraphicFramePr>
+              <a:graphicFrameLocks xmlns:a="http://schemas.openxmlformats.org/drawingml/2006/main" noChangeAspect="1"/>
+            </wp:cNvGraphicFramePr>
+            <a:graphic xmlns:a="http://schemas.openxmlformats.org/drawingml/2006/main">
+              <a:graphicData uri="http://schemas.openxmlformats.org/drawingml/2006/picture">
+                <pic:pic xmlns:pic="http://schemas.openxmlformats.org/drawingml/2006/picture">
+                  <pic:nvPicPr>
+                    <pic:cNvPr id="352959168" name="Picture 1" descr="A screenshot of a menu&#10;&#10;Description automatically generated"/>
+                    <pic:cNvPicPr/>
+                  </pic:nvPicPr>
+                  <pic:blipFill>
+                    <a:blip r:embed="rId16"/>
+                    <a:stretch>
+                      <a:fillRect/>
+                    </a:stretch>
+                  </pic:blipFill>
+                  <pic:spPr>
+                    <a:xfrm>
+                      <a:off x="0" y="0"/>
+                      <a:ext cx="5943600" cy="3793490"/>
+                    </a:xfrm>
+                    <a:prstGeom prst="rect">
+                      <a:avLst/>
+                    </a:prstGeom>
+                  </pic:spPr>
+                </pic:pic>
+              </a:graphicData>
+            </a:graphic>
+          </wp:inline>
+        </w:drawing>
+      </w:r>
+    </w:p>
+    <w:p/>
+    <w:p>
+      <w:pPr>
+        <w:tabs>
+          <w:tab w:val="left" w:pos="560"/>
+          <w:tab w:val="left" w:pos="1120"/>
+          <w:tab w:val="left" w:pos="1680"/>
+          <w:tab w:val="left" w:pos="2240"/>
+          <w:tab w:val="left" w:pos="2800"/>
+          <w:tab w:val="left" w:pos="3360"/>
+          <w:tab w:val="left" w:pos="3920"/>
+          <w:tab w:val="left" w:pos="4480"/>
+          <w:tab w:val="left" w:pos="5040"/>
+          <w:tab w:val="left" w:pos="5600"/>
+          <w:tab w:val="left" w:pos="6160"/>
+          <w:tab w:val="left" w:pos="6720"/>
+        </w:tabs>
+        <w:autoSpaceDE w:val="0"/>
+        <w:autoSpaceDN w:val="0"/>
+        <w:adjustRightInd w:val="0"/>
+        <w:rPr>
+          <w:rFonts w:ascii="Helvetica" w:hAnsi="Helvetica" w:cs="Helvetica"/>
+          <w:kern w:val="0"/>
+        </w:rPr>
+      </w:pPr>
+      <w:r>
+        <w:rPr>
+          <w:rFonts w:ascii="Helvetica" w:hAnsi="Helvetica" w:cs="Helvetica"/>
+          <w:kern w:val="0"/>
+        </w:rPr>
+        <w:t>6. Search</w:t>
+      </w:r>
+    </w:p>
+    <w:p>
+      <w:pPr>
+        <w:tabs>
+          <w:tab w:val="left" w:pos="560"/>
+          <w:tab w:val="left" w:pos="1120"/>
+          <w:tab w:val="left" w:pos="1680"/>
+          <w:tab w:val="left" w:pos="2240"/>
+          <w:tab w:val="left" w:pos="2800"/>
+          <w:tab w:val="left" w:pos="3360"/>
+          <w:tab w:val="left" w:pos="3920"/>
+          <w:tab w:val="left" w:pos="4480"/>
+          <w:tab w:val="left" w:pos="5040"/>
+          <w:tab w:val="left" w:pos="5600"/>
+          <w:tab w:val="left" w:pos="6160"/>
+          <w:tab w:val="left" w:pos="6720"/>
+        </w:tabs>
+        <w:autoSpaceDE w:val="0"/>
+        <w:autoSpaceDN w:val="0"/>
+        <w:adjustRightInd w:val="0"/>
+        <w:rPr>
+          <w:rFonts w:ascii="Helvetica" w:hAnsi="Helvetica" w:cs="Helvetica"/>
+          <w:kern w:val="0"/>
+        </w:rPr>
+      </w:pPr>
+    </w:p>
+    <w:p>
+      <w:pPr>
+        <w:numPr>
+          <w:ilvl w:val="0"/>
+          <w:numId w:val="1"/>
+        </w:numPr>
+        <w:tabs>
+          <w:tab w:val="left" w:pos="560"/>
+          <w:tab w:val="left" w:pos="1120"/>
+          <w:tab w:val="left" w:pos="1680"/>
+          <w:tab w:val="left" w:pos="2240"/>
+          <w:tab w:val="left" w:pos="2800"/>
+          <w:tab w:val="left" w:pos="3360"/>
+          <w:tab w:val="left" w:pos="3920"/>
+          <w:tab w:val="left" w:pos="4480"/>
+          <w:tab w:val="left" w:pos="5040"/>
+          <w:tab w:val="left" w:pos="5600"/>
+          <w:tab w:val="left" w:pos="6160"/>
+          <w:tab w:val="left" w:pos="6720"/>
+        </w:tabs>
+        <w:autoSpaceDE w:val="0"/>
+        <w:autoSpaceDN w:val="0"/>
+        <w:adjustRightInd w:val="0"/>
+        <w:ind w:left="0" w:firstLine="0"/>
+        <w:rPr>
+          <w:rFonts w:ascii="Helvetica" w:hAnsi="Helvetica" w:cs="Helvetica"/>
+          <w:kern w:val="0"/>
+        </w:rPr>
+      </w:pPr>
+      <w:r>
+        <w:rPr>
+          <w:rFonts w:ascii="Calibri" w:hAnsi="Calibri" w:cs="Calibri"/>
+          <w:kern w:val="0"/>
+        </w:rPr>
+        <w:t>﻿﻿﻿</w:t>
+      </w:r>
+      <w:r>
+        <w:rPr>
+          <w:rFonts w:ascii="Helvetica" w:hAnsi="Helvetica" w:cs="Helvetica"/>
+          <w:kern w:val="0"/>
+        </w:rPr>
+        <w:t>Add method to Food service</w:t>
+      </w:r>
+    </w:p>
+    <w:p>
+      <w:pPr>
+        <w:numPr>
+          <w:ilvl w:val="0"/>
+          <w:numId w:val="1"/>
+        </w:numPr>
+        <w:tabs>
+          <w:tab w:val="left" w:pos="560"/>
+          <w:tab w:val="left" w:pos="1120"/>
+          <w:tab w:val="left" w:pos="1680"/>
+          <w:tab w:val="left" w:pos="2240"/>
+          <w:tab w:val="left" w:pos="2800"/>
+          <w:tab w:val="left" w:pos="3360"/>
+          <w:tab w:val="left" w:pos="3920"/>
+          <w:tab w:val="left" w:pos="4480"/>
+          <w:tab w:val="left" w:pos="5040"/>
+          <w:tab w:val="left" w:pos="5600"/>
+          <w:tab w:val="left" w:pos="6160"/>
+          <w:tab w:val="left" w:pos="6720"/>
+        </w:tabs>
+        <w:autoSpaceDE w:val="0"/>
+        <w:autoSpaceDN w:val="0"/>
+        <w:adjustRightInd w:val="0"/>
+        <w:ind w:left="0" w:firstLine="0"/>
+        <w:rPr>
+          <w:rFonts w:ascii="Helvetica" w:hAnsi="Helvetica" w:cs="Helvetica"/>
+          <w:kern w:val="0"/>
+        </w:rPr>
+      </w:pPr>
+      <w:r>
+        <w:rPr>
+          <w:rFonts w:ascii="Calibri" w:hAnsi="Calibri" w:cs="Calibri"/>
+          <w:kern w:val="0"/>
+        </w:rPr>
+        <w:t>﻿﻿﻿</w:t>
+      </w:r>
+      <w:r>
+        <w:rPr>
+          <w:rFonts w:ascii="Helvetica" w:hAnsi="Helvetica" w:cs="Helvetica"/>
+          <w:kern w:val="0"/>
+        </w:rPr>
+        <w:t>Add search route</w:t>
+      </w:r>
+    </w:p>
+    <w:p>
+      <w:pPr>
+        <w:numPr>
+          <w:ilvl w:val="0"/>
+          <w:numId w:val="1"/>
+        </w:numPr>
+        <w:tabs>
+          <w:tab w:val="left" w:pos="560"/>
+          <w:tab w:val="left" w:pos="1120"/>
+          <w:tab w:val="left" w:pos="1680"/>
+          <w:tab w:val="left" w:pos="2240"/>
+          <w:tab w:val="left" w:pos="2800"/>
+          <w:tab w:val="left" w:pos="3360"/>
+          <w:tab w:val="left" w:pos="3920"/>
+          <w:tab w:val="left" w:pos="4480"/>
+          <w:tab w:val="left" w:pos="5040"/>
+          <w:tab w:val="left" w:pos="5600"/>
+          <w:tab w:val="left" w:pos="6160"/>
+          <w:tab w:val="left" w:pos="6720"/>
+        </w:tabs>
+        <w:autoSpaceDE w:val="0"/>
+        <w:autoSpaceDN w:val="0"/>
+        <w:adjustRightInd w:val="0"/>
+        <w:ind w:left="0" w:firstLine="0"/>
+        <w:rPr>
+          <w:rFonts w:ascii="Helvetica" w:hAnsi="Helvetica" w:cs="Helvetica"/>
+          <w:kern w:val="0"/>
+        </w:rPr>
+      </w:pPr>
+      <w:r>
+        <w:rPr>
+          <w:rFonts w:ascii="Calibri" w:hAnsi="Calibri" w:cs="Calibri"/>
+          <w:kern w:val="0"/>
+        </w:rPr>
+        <w:t>﻿﻿﻿</w:t>
+      </w:r>
+      <w:r>
+        <w:rPr>
+          <w:rFonts w:ascii="Helvetica" w:hAnsi="Helvetica" w:cs="Helvetica"/>
+          <w:kern w:val="0"/>
+        </w:rPr>
+        <w:t xml:space="preserve">Show search result in </w:t>
+      </w:r>
+      <w:proofErr w:type="gramStart"/>
+      <w:r>
+        <w:rPr>
+          <w:rFonts w:ascii="Helvetica" w:hAnsi="Helvetica" w:cs="Helvetica"/>
+          <w:kern w:val="0"/>
+        </w:rPr>
+        <w:t>Home</w:t>
+      </w:r>
+      <w:proofErr w:type="gramEnd"/>
+      <w:r>
+        <w:rPr>
+          <w:rFonts w:ascii="Helvetica" w:hAnsi="Helvetica" w:cs="Helvetica"/>
+          <w:kern w:val="0"/>
+        </w:rPr>
+        <w:t xml:space="preserve"> component</w:t>
+      </w:r>
+    </w:p>
+    <w:p>
+      <w:pPr>
+        <w:numPr>
+          <w:ilvl w:val="0"/>
+          <w:numId w:val="1"/>
+        </w:numPr>
+        <w:tabs>
+          <w:tab w:val="left" w:pos="560"/>
+          <w:tab w:val="left" w:pos="1120"/>
+          <w:tab w:val="left" w:pos="1680"/>
+          <w:tab w:val="left" w:pos="2240"/>
+          <w:tab w:val="left" w:pos="2800"/>
+          <w:tab w:val="left" w:pos="3360"/>
+          <w:tab w:val="left" w:pos="3920"/>
+          <w:tab w:val="left" w:pos="4480"/>
+          <w:tab w:val="left" w:pos="5040"/>
+          <w:tab w:val="left" w:pos="5600"/>
+          <w:tab w:val="left" w:pos="6160"/>
+          <w:tab w:val="left" w:pos="6720"/>
+        </w:tabs>
+        <w:autoSpaceDE w:val="0"/>
+        <w:autoSpaceDN w:val="0"/>
+        <w:adjustRightInd w:val="0"/>
+        <w:ind w:left="0" w:firstLine="0"/>
+        <w:rPr>
+          <w:rFonts w:ascii="Helvetica" w:hAnsi="Helvetica" w:cs="Helvetica"/>
+          <w:kern w:val="0"/>
+        </w:rPr>
+      </w:pPr>
+      <w:r>
+        <w:rPr>
+          <w:rFonts w:ascii="Calibri" w:hAnsi="Calibri" w:cs="Calibri"/>
+          <w:kern w:val="0"/>
+        </w:rPr>
+        <w:t>﻿﻿﻿</w:t>
+      </w:r>
+      <w:r>
+        <w:rPr>
+          <w:rFonts w:ascii="Helvetica" w:hAnsi="Helvetica" w:cs="Helvetica"/>
+          <w:kern w:val="0"/>
+        </w:rPr>
+        <w:t>Generate search component</w:t>
+      </w:r>
+    </w:p>
+    <w:p>
+      <w:pPr>
+        <w:numPr>
+          <w:ilvl w:val="0"/>
+          <w:numId w:val="2"/>
+        </w:numPr>
+        <w:tabs>
+          <w:tab w:val="left" w:pos="560"/>
+          <w:tab w:val="left" w:pos="1120"/>
+          <w:tab w:val="left" w:pos="1680"/>
+          <w:tab w:val="left" w:pos="2240"/>
+          <w:tab w:val="left" w:pos="2800"/>
+          <w:tab w:val="left" w:pos="3360"/>
+          <w:tab w:val="left" w:pos="3920"/>
+          <w:tab w:val="left" w:pos="4480"/>
+          <w:tab w:val="left" w:pos="5040"/>
+          <w:tab w:val="left" w:pos="5600"/>
+          <w:tab w:val="left" w:pos="6160"/>
+          <w:tab w:val="left" w:pos="6720"/>
+        </w:tabs>
+        <w:autoSpaceDE w:val="0"/>
+        <w:autoSpaceDN w:val="0"/>
+        <w:adjustRightInd w:val="0"/>
+        <w:ind w:left="0" w:firstLine="0"/>
+        <w:rPr>
+          <w:rFonts w:ascii="Helvetica" w:hAnsi="Helvetica" w:cs="Helvetica"/>
+          <w:kern w:val="0"/>
+        </w:rPr>
+      </w:pPr>
+      <w:r>
+        <w:rPr>
+          <w:rFonts w:ascii="Calibri" w:hAnsi="Calibri" w:cs="Calibri"/>
+          <w:kern w:val="0"/>
+        </w:rPr>
+        <w:t>﻿﻿﻿</w:t>
+      </w:r>
+      <w:r>
+        <w:rPr>
+          <w:rFonts w:ascii="Helvetica" w:hAnsi="Helvetica" w:cs="Helvetica"/>
+          <w:kern w:val="0"/>
+        </w:rPr>
+        <w:t>Add to home component</w:t>
+      </w:r>
+    </w:p>
+    <w:p>
+      <w:pPr>
+        <w:numPr>
+          <w:ilvl w:val="0"/>
+          <w:numId w:val="2"/>
+        </w:numPr>
+        <w:tabs>
+          <w:tab w:val="left" w:pos="560"/>
+          <w:tab w:val="left" w:pos="1120"/>
+          <w:tab w:val="left" w:pos="1680"/>
+          <w:tab w:val="left" w:pos="2240"/>
+          <w:tab w:val="left" w:pos="2800"/>
+          <w:tab w:val="left" w:pos="3360"/>
+          <w:tab w:val="left" w:pos="3920"/>
+          <w:tab w:val="left" w:pos="4480"/>
+          <w:tab w:val="left" w:pos="5040"/>
+          <w:tab w:val="left" w:pos="5600"/>
+          <w:tab w:val="left" w:pos="6160"/>
+          <w:tab w:val="left" w:pos="6720"/>
+        </w:tabs>
+        <w:autoSpaceDE w:val="0"/>
+        <w:autoSpaceDN w:val="0"/>
+        <w:adjustRightInd w:val="0"/>
+        <w:ind w:left="0" w:firstLine="0"/>
+        <w:rPr>
+          <w:rFonts w:ascii="Helvetica" w:hAnsi="Helvetica" w:cs="Helvetica"/>
+          <w:kern w:val="0"/>
+        </w:rPr>
+      </w:pPr>
+      <w:r>
+        <w:rPr>
+          <w:rFonts w:ascii="Calibri" w:hAnsi="Calibri" w:cs="Calibri"/>
+          <w:kern w:val="0"/>
+        </w:rPr>
+        <w:t>﻿﻿﻿</w:t>
+      </w:r>
+      <w:r>
+        <w:rPr>
+          <w:rFonts w:ascii="Helvetica" w:hAnsi="Helvetica" w:cs="Helvetica"/>
+          <w:kern w:val="0"/>
+        </w:rPr>
+        <w:t xml:space="preserve">Add </w:t>
+      </w:r>
+      <w:proofErr w:type="spellStart"/>
+      <w:r>
+        <w:rPr>
+          <w:rFonts w:ascii="Helvetica" w:hAnsi="Helvetica" w:cs="Helvetica"/>
+          <w:kern w:val="0"/>
+        </w:rPr>
+        <w:t>ts</w:t>
+      </w:r>
+      <w:proofErr w:type="spellEnd"/>
+    </w:p>
+    <w:p>
+      <w:pPr>
+        <w:numPr>
+          <w:ilvl w:val="0"/>
+          <w:numId w:val="2"/>
+        </w:numPr>
+        <w:tabs>
+          <w:tab w:val="left" w:pos="560"/>
+          <w:tab w:val="left" w:pos="1120"/>
+          <w:tab w:val="left" w:pos="1680"/>
+          <w:tab w:val="left" w:pos="2240"/>
+          <w:tab w:val="left" w:pos="2800"/>
+          <w:tab w:val="left" w:pos="3360"/>
+          <w:tab w:val="left" w:pos="3920"/>
+          <w:tab w:val="left" w:pos="4480"/>
+          <w:tab w:val="left" w:pos="5040"/>
+          <w:tab w:val="left" w:pos="5600"/>
+          <w:tab w:val="left" w:pos="6160"/>
+          <w:tab w:val="left" w:pos="6720"/>
+        </w:tabs>
+        <w:autoSpaceDE w:val="0"/>
+        <w:autoSpaceDN w:val="0"/>
+        <w:adjustRightInd w:val="0"/>
+        <w:ind w:left="0" w:firstLine="0"/>
+        <w:rPr>
+          <w:rFonts w:ascii="Helvetica" w:hAnsi="Helvetica" w:cs="Helvetica"/>
+          <w:kern w:val="0"/>
+        </w:rPr>
+      </w:pPr>
+      <w:r>
+        <w:rPr>
+          <w:rFonts w:ascii="Calibri" w:hAnsi="Calibri" w:cs="Calibri"/>
+          <w:kern w:val="0"/>
+        </w:rPr>
+        <w:t>﻿﻿﻿</w:t>
+      </w:r>
+      <w:r>
+        <w:rPr>
+          <w:rFonts w:ascii="Helvetica" w:hAnsi="Helvetica" w:cs="Helvetica"/>
+          <w:kern w:val="0"/>
+        </w:rPr>
+        <w:t>Add html</w:t>
+      </w:r>
+    </w:p>
+    <w:p>
+      <w:pPr>
+        <w:rPr>
+          <w:rFonts w:ascii="Helvetica" w:hAnsi="Helvetica" w:cs="Helvetica"/>
+          <w:kern w:val="0"/>
+        </w:rPr>
+      </w:pPr>
+      <w:r>
+        <w:rPr>
+          <w:rFonts w:ascii="Calibri" w:hAnsi="Calibri" w:cs="Calibri"/>
+          <w:kern w:val="0"/>
+        </w:rPr>
+        <w:t>﻿﻿﻿</w:t>
+      </w:r>
+      <w:r>
+        <w:rPr>
+          <w:rFonts w:ascii="Helvetica" w:hAnsi="Helvetica" w:cs="Helvetica"/>
+          <w:kern w:val="0"/>
+        </w:rPr>
+        <w:t xml:space="preserve">Add </w:t>
+      </w:r>
+      <w:proofErr w:type="spellStart"/>
+      <w:r>
+        <w:rPr>
+          <w:rFonts w:ascii="Helvetica" w:hAnsi="Helvetica" w:cs="Helvetica"/>
+          <w:kern w:val="0"/>
+        </w:rPr>
+        <w:t>css</w:t>
+      </w:r>
+      <w:proofErr w:type="spellEnd"/>
+    </w:p>
+    <w:p>
+      <w:pPr>
+        <w:rPr>
+          <w:rFonts w:ascii="Helvetica" w:hAnsi="Helvetica" w:cs="Helvetica"/>
+          <w:kern w:val="0"/>
+        </w:rPr>
+      </w:pPr>
+    </w:p>
+    <w:p>
+      <w:pPr>
+        <w:rPr>
+          <w:rFonts w:ascii="Helvetica" w:hAnsi="Helvetica" w:cs="Helvetica"/>
+          <w:kern w:val="0"/>
+        </w:rPr>
+      </w:pPr>
+      <w:r>
+        <w:rPr>
+          <w:rFonts w:ascii="Helvetica" w:hAnsi="Helvetica" w:cs="Helvetica"/>
+          <w:kern w:val="0"/>
+        </w:rPr>
+        <w:t xml:space="preserve">1 </w:t>
+      </w:r>
+    </w:p>
+    <w:p>
+      <w:pPr>
+        <w:rPr>
+          <w:rFonts w:ascii="Helvetica" w:hAnsi="Helvetica" w:cs="Helvetica"/>
+          <w:kern w:val="0"/>
+        </w:rPr>
+      </w:pPr>
+      <w:r>
+        <w:rPr>
+          <w:rFonts w:ascii="Helvetica" w:hAnsi="Helvetica" w:cs="Helvetica"/>
+          <w:kern w:val="0"/>
+        </w:rPr>
+        <w:lastRenderedPageBreak/>
+        <w:drawing>
+          <wp:inline distT="0" distB="0" distL="0" distR="0" wp14:anchorId="033EF7F1" wp14:editId="75202C1E">
+            <wp:extent cx="5943600" cy="3764915"/>
+            <wp:effectExtent l="0" t="0" r="0" b="0"/>
+            <wp:docPr id="1275442015" name="Picture 1" descr="A screen shot of a computer program&#10;&#10;Description automatically generated"/>
+            <wp:cNvGraphicFramePr>
+              <a:graphicFrameLocks xmlns:a="http://schemas.openxmlformats.org/drawingml/2006/main" noChangeAspect="1"/>
+            </wp:cNvGraphicFramePr>
+            <a:graphic xmlns:a="http://schemas.openxmlformats.org/drawingml/2006/main">
+              <a:graphicData uri="http://schemas.openxmlformats.org/drawingml/2006/picture">
+                <pic:pic xmlns:pic="http://schemas.openxmlformats.org/drawingml/2006/picture">
+                  <pic:nvPicPr>
+                    <pic:cNvPr id="1275442015" name="Picture 1" descr="A screen shot of a computer program&#10;&#10;Description automatically generated"/>
+                    <pic:cNvPicPr/>
+                  </pic:nvPicPr>
+                  <pic:blipFill>
+                    <a:blip r:embed="rId17"/>
+                    <a:stretch>
+                      <a:fillRect/>
+                    </a:stretch>
+                  </pic:blipFill>
+                  <pic:spPr>
+                    <a:xfrm>
+                      <a:off x="0" y="0"/>
+                      <a:ext cx="5943600" cy="3764915"/>
+                    </a:xfrm>
+                    <a:prstGeom prst="rect">
+                      <a:avLst/>
+                    </a:prstGeom>
+                  </pic:spPr>
+                </pic:pic>
+              </a:graphicData>
+            </a:graphic>
+          </wp:inline>
+        </w:drawing>
+      </w:r>
+    </w:p>
+    <w:p/>
+    <w:p/>
+    <w:p>
+      <w:r>
+        <w:t>2</w:t>
+      </w:r>
+    </w:p>
+    <w:p/>
+    <w:p>
+      <w:r>
+        <w:lastRenderedPageBreak/>
+        <w:drawing>
+          <wp:inline distT="0" distB="0" distL="0" distR="0" wp14:anchorId="511957F1" wp14:editId="17E9741E">
+            <wp:extent cx="5943600" cy="3735070"/>
+            <wp:effectExtent l="0" t="0" r="0" b="0"/>
+            <wp:docPr id="1233448169" name="Picture 1" descr="A screen shot of a computer program&#10;&#10;Description automatically generated"/>
+            <wp:cNvGraphicFramePr>
+              <a:graphicFrameLocks xmlns:a="http://schemas.openxmlformats.org/drawingml/2006/main" noChangeAspect="1"/>
+            </wp:cNvGraphicFramePr>
+            <a:graphic xmlns:a="http://schemas.openxmlformats.org/drawingml/2006/main">
+              <a:graphicData uri="http://schemas.openxmlformats.org/drawingml/2006/picture">
+                <pic:pic xmlns:pic="http://schemas.openxmlformats.org/drawingml/2006/picture">
+                  <pic:nvPicPr>
+                    <pic:cNvPr id="1233448169" name="Picture 1" descr="A screen shot of a computer program&#10;&#10;Description automatically generated"/>
+                    <pic:cNvPicPr/>
+                  </pic:nvPicPr>
+                  <pic:blipFill>
+                    <a:blip r:embed="rId18"/>
+                    <a:stretch>
+                      <a:fillRect/>
+                    </a:stretch>
+                  </pic:blipFill>
+                  <pic:spPr>
+                    <a:xfrm>
+                      <a:off x="0" y="0"/>
+                      <a:ext cx="5943600" cy="3735070"/>
+                    </a:xfrm>
+                    <a:prstGeom prst="rect">
+                      <a:avLst/>
+                    </a:prstGeom>
+                  </pic:spPr>
+                </pic:pic>
+              </a:graphicData>
+            </a:graphic>
+          </wp:inline>
+        </w:drawing>
+      </w:r>
+    </w:p>
+    <w:p/>
+    <w:p/>
+    <w:p>
+      <w:r>
+        <w:t>3</w:t>
+      </w:r>
+    </w:p>
+    <w:p>
+      <w:r>
+        <w:lastRenderedPageBreak/>
+        <w:drawing>
+          <wp:inline distT="0" distB="0" distL="0" distR="0" wp14:anchorId="30B76732" wp14:editId="20903A9B">
+            <wp:extent cx="5943600" cy="5093335"/>
+            <wp:effectExtent l="0" t="0" r="0" b="0"/>
+            <wp:docPr id="1849384300" name="Picture 1" descr="A screen shot of a computer&#10;&#10;Description automatically generated"/>
+            <wp:cNvGraphicFramePr>
+              <a:graphicFrameLocks xmlns:a="http://schemas.openxmlformats.org/drawingml/2006/main" noChangeAspect="1"/>
+            </wp:cNvGraphicFramePr>
+            <a:graphic xmlns:a="http://schemas.openxmlformats.org/drawingml/2006/main">
+              <a:graphicData uri="http://schemas.openxmlformats.org/drawingml/2006/picture">
+                <pic:pic xmlns:pic="http://schemas.openxmlformats.org/drawingml/2006/picture">
+                  <pic:nvPicPr>
+                    <pic:cNvPr id="1849384300" name="Picture 1" descr="A screen shot of a computer&#10;&#10;Description automatically generated"/>
+                    <pic:cNvPicPr/>
+                  </pic:nvPicPr>
+                  <pic:blipFill>
+                    <a:blip r:embed="rId19"/>
+                    <a:stretch>
+                      <a:fillRect/>
+                    </a:stretch>
+                  </pic:blipFill>
+                  <pic:spPr>
+                    <a:xfrm>
+                      <a:off x="0" y="0"/>
+                      <a:ext cx="5943600" cy="5093335"/>
+                    </a:xfrm>
+                    <a:prstGeom prst="rect">
+                      <a:avLst/>
+                    </a:prstGeom>
+                  </pic:spPr>
+                </pic:pic>
+              </a:graphicData>
+            </a:graphic>
+          </wp:inline>
+        </w:drawing>
+      </w:r>
+    </w:p>
+    <w:p/>
+    <w:p>
+      <w:r>
+        <w:lastRenderedPageBreak/>
+        <w:drawing>
+          <wp:inline distT="0" distB="0" distL="0" distR="0" wp14:anchorId="3CD26104" wp14:editId="3272EF3D">
+            <wp:extent cx="5943600" cy="6418580"/>
+            <wp:effectExtent l="0" t="0" r="0" b="0"/>
+            <wp:docPr id="718761371" name="Picture 1" descr="A screen shot of a computer program&#10;&#10;Description automatically generated"/>
+            <wp:cNvGraphicFramePr>
+              <a:graphicFrameLocks xmlns:a="http://schemas.openxmlformats.org/drawingml/2006/main" noChangeAspect="1"/>
+            </wp:cNvGraphicFramePr>
+            <a:graphic xmlns:a="http://schemas.openxmlformats.org/drawingml/2006/main">
+              <a:graphicData uri="http://schemas.openxmlformats.org/drawingml/2006/picture">
+                <pic:pic xmlns:pic="http://schemas.openxmlformats.org/drawingml/2006/picture">
+                  <pic:nvPicPr>
+                    <pic:cNvPr id="718761371" name="Picture 1" descr="A screen shot of a computer program&#10;&#10;Description automatically generated"/>
+                    <pic:cNvPicPr/>
+                  </pic:nvPicPr>
+                  <pic:blipFill>
+                    <a:blip r:embed="rId20"/>
+                    <a:stretch>
+                      <a:fillRect/>
+                    </a:stretch>
+                  </pic:blipFill>
+                  <pic:spPr>
+                    <a:xfrm>
+                      <a:off x="0" y="0"/>
+                      <a:ext cx="5943600" cy="6418580"/>
+                    </a:xfrm>
+                    <a:prstGeom prst="rect">
+                      <a:avLst/>
+                    </a:prstGeom>
+                  </pic:spPr>
+                </pic:pic>
+              </a:graphicData>
+            </a:graphic>
+          </wp:inline>
+        </w:drawing>
+      </w:r>
+    </w:p>
+    <w:p/>
+    <w:p>
+      <w:r>
+        <w:lastRenderedPageBreak/>
+        <w:drawing>
+          <wp:inline distT="0" distB="0" distL="0" distR="0" wp14:anchorId="69C1A7E7" wp14:editId="35FA452A">
+            <wp:extent cx="5943600" cy="2568575"/>
+            <wp:effectExtent l="0" t="0" r="0" b="0"/>
+            <wp:docPr id="795173777" name="Picture 1" descr="A screenshot of a computer&#10;&#10;Description automatically generated"/>
+            <wp:cNvGraphicFramePr>
+              <a:graphicFrameLocks xmlns:a="http://schemas.openxmlformats.org/drawingml/2006/main" noChangeAspect="1"/>
+            </wp:cNvGraphicFramePr>
+            <a:graphic xmlns:a="http://schemas.openxmlformats.org/drawingml/2006/main">
+              <a:graphicData uri="http://schemas.openxmlformats.org/drawingml/2006/picture">
+                <pic:pic xmlns:pic="http://schemas.openxmlformats.org/drawingml/2006/picture">
+                  <pic:nvPicPr>
+                    <pic:cNvPr id="795173777" name="Picture 1" descr="A screenshot of a computer&#10;&#10;Description automatically generated"/>
+                    <pic:cNvPicPr/>
+                  </pic:nvPicPr>
+                  <pic:blipFill>
+                    <a:blip r:embed="rId21"/>
+                    <a:stretch>
+                      <a:fillRect/>
+                    </a:stretch>
+                  </pic:blipFill>
+                  <pic:spPr>
+                    <a:xfrm>
+                      <a:off x="0" y="0"/>
+                      <a:ext cx="5943600" cy="2568575"/>
+                    </a:xfrm>
+                    <a:prstGeom prst="rect">
+                      <a:avLst/>
+                    </a:prstGeom>
+                  </pic:spPr>
+                </pic:pic>
+              </a:graphicData>
+            </a:graphic>
+          </wp:inline>
+        </w:drawing>
+      </w:r>
+    </w:p>
+    <w:p/>
+    <w:p>
+      <w:r>
+        <w:t>4</w:t>
+      </w:r>
+    </w:p>
+    <w:p/>
+    <w:p>
+      <w:pPr>
+        <w:rPr>
+          <w:i/>
+          <w:iCs/>
+        </w:rPr>
+      </w:pPr>
+      <w:r>
+        <w:rPr>
+          <w:i/>
+          <w:iCs/>
+        </w:rPr>
+        <w:t>ng g c components/partials/search</w:t>
+      </w:r>
+    </w:p>
+    <w:p>
+      <w:pPr>
+        <w:rPr>
+          <w:i/>
+          <w:iCs/>
+        </w:rPr>
+      </w:pPr>
+    </w:p>
+    <w:p>
+      <w:pPr>
+        <w:rPr>
+          <w:i/>
+          <w:iCs/>
+        </w:rPr>
+      </w:pPr>
+      <w:r>
+        <w:rPr>
+          <w:i/>
+          <w:iCs/>
+        </w:rPr>
+        <w:drawing>
+          <wp:inline distT="0" distB="0" distL="0" distR="0" wp14:anchorId="4468683B" wp14:editId="7BE56AE3">
+            <wp:extent cx="5943600" cy="3378200"/>
+            <wp:effectExtent l="0" t="0" r="0" b="0"/>
+            <wp:docPr id="843517928" name="Picture 1" descr="A screenshot of a computer program&#10;&#10;Description automatically generated"/>
+            <wp:cNvGraphicFramePr>
+              <a:graphicFrameLocks xmlns:a="http://schemas.openxmlformats.org/drawingml/2006/main" noChangeAspect="1"/>
+            </wp:cNvGraphicFramePr>
+            <a:graphic xmlns:a="http://schemas.openxmlformats.org/drawingml/2006/main">
+              <a:graphicData uri="http://schemas.openxmlformats.org/drawingml/2006/picture">
+                <pic:pic xmlns:pic="http://schemas.openxmlformats.org/drawingml/2006/picture">
+                  <pic:nvPicPr>
+                    <pic:cNvPr id="843517928" name="Picture 1" descr="A screenshot of a computer program&#10;&#10;Description automatically generated"/>
+                    <pic:cNvPicPr/>
+                  </pic:nvPicPr>
+                  <pic:blipFill>
+                    <a:blip r:embed="rId22"/>
+                    <a:stretch>
+                      <a:fillRect/>
+                    </a:stretch>
+                  </pic:blipFill>
+                  <pic:spPr>
+                    <a:xfrm>
+                      <a:off x="0" y="0"/>
+                      <a:ext cx="5943600" cy="3378200"/>
+                    </a:xfrm>
+                    <a:prstGeom prst="rect">
+                      <a:avLst/>
+                    </a:prstGeom>
+                  </pic:spPr>
+                </pic:pic>
+              </a:graphicData>
+            </a:graphic>
+          </wp:inline>
+        </w:drawing>
+      </w:r>
+    </w:p>
+    <w:p>
+      <w:pPr>
+        <w:rPr>
+          <w:i/>
+          <w:iCs/>
+        </w:rPr>
+      </w:pPr>
+    </w:p>
+    <w:p>
+      <w:pPr>
+        <w:rPr>
+          <w:i/>
+          <w:iCs/>
+        </w:rPr>
+      </w:pPr>
+      <w:r>
+        <w:rPr>
+          <w:i/>
+          <w:iCs/>
+        </w:rPr>
+        <w:lastRenderedPageBreak/>
+        <w:drawing>
+          <wp:inline distT="0" distB="0" distL="0" distR="0" wp14:anchorId="50E7D6B6" wp14:editId="6D3701C8">
+            <wp:extent cx="5943600" cy="2287270"/>
+            <wp:effectExtent l="0" t="0" r="0" b="0"/>
+            <wp:docPr id="407138370" name="Picture 1" descr="A screenshot of a computer&#10;&#10;Description automatically generated"/>
+            <wp:cNvGraphicFramePr>
+              <a:graphicFrameLocks xmlns:a="http://schemas.openxmlformats.org/drawingml/2006/main" noChangeAspect="1"/>
+            </wp:cNvGraphicFramePr>
+            <a:graphic xmlns:a="http://schemas.openxmlformats.org/drawingml/2006/main">
+              <a:graphicData uri="http://schemas.openxmlformats.org/drawingml/2006/picture">
+                <pic:pic xmlns:pic="http://schemas.openxmlformats.org/drawingml/2006/picture">
+                  <pic:nvPicPr>
+                    <pic:cNvPr id="407138370" name="Picture 1" descr="A screenshot of a computer&#10;&#10;Description automatically generated"/>
+                    <pic:cNvPicPr/>
+                  </pic:nvPicPr>
+                  <pic:blipFill>
+                    <a:blip r:embed="rId23"/>
+                    <a:stretch>
+                      <a:fillRect/>
+                    </a:stretch>
+                  </pic:blipFill>
+                  <pic:spPr>
+                    <a:xfrm>
+                      <a:off x="0" y="0"/>
+                      <a:ext cx="5943600" cy="2287270"/>
+                    </a:xfrm>
+                    <a:prstGeom prst="rect">
+                      <a:avLst/>
+                    </a:prstGeom>
+                  </pic:spPr>
+                </pic:pic>
+              </a:graphicData>
+            </a:graphic>
+          </wp:inline>
+        </w:drawing>
+      </w:r>
+    </w:p>
+    <w:p>
+      <w:pPr>
+        <w:rPr>
+          <w:i/>
+          <w:iCs/>
+        </w:rPr>
+      </w:pPr>
+    </w:p>
+    <w:p>
+      <w:pPr>
+        <w:rPr>
+          <w:i/>
+          <w:iCs/>
+        </w:rPr>
+      </w:pPr>
+      <w:r>
+        <w:rPr>
+          <w:i/>
+          <w:iCs/>
+        </w:rPr>
+        <w:drawing>
+          <wp:inline distT="0" distB="0" distL="0" distR="0" wp14:anchorId="56C103EE" wp14:editId="38EC7598">
+            <wp:extent cx="5943600" cy="4394835"/>
+            <wp:effectExtent l="0" t="0" r="0" b="0"/>
+            <wp:docPr id="1855010608" name="Picture 1" descr="A screenshot of a computer program&#10;&#10;Description automatically generated"/>
+            <wp:cNvGraphicFramePr>
+              <a:graphicFrameLocks xmlns:a="http://schemas.openxmlformats.org/drawingml/2006/main" noChangeAspect="1"/>
+            </wp:cNvGraphicFramePr>
+            <a:graphic xmlns:a="http://schemas.openxmlformats.org/drawingml/2006/main">
+              <a:graphicData uri="http://schemas.openxmlformats.org/drawingml/2006/picture">
+                <pic:pic xmlns:pic="http://schemas.openxmlformats.org/drawingml/2006/picture">
+                  <pic:nvPicPr>
+                    <pic:cNvPr id="1855010608" name="Picture 1" descr="A screenshot of a computer program&#10;&#10;Description automatically generated"/>
+                    <pic:cNvPicPr/>
+                  </pic:nvPicPr>
+                  <pic:blipFill>
+                    <a:blip r:embed="rId24"/>
+                    <a:stretch>
+                      <a:fillRect/>
+                    </a:stretch>
+                  </pic:blipFill>
+                  <pic:spPr>
+                    <a:xfrm>
+                      <a:off x="0" y="0"/>
+                      <a:ext cx="5943600" cy="4394835"/>
+                    </a:xfrm>
+                    <a:prstGeom prst="rect">
+                      <a:avLst/>
+                    </a:prstGeom>
+                  </pic:spPr>
+                </pic:pic>
+              </a:graphicData>
+            </a:graphic>
+          </wp:inline>
+        </w:drawing>
+      </w:r>
+    </w:p>
+    <w:p>
+      <w:pPr>
+        <w:rPr>
+          <w:i/>
+          <w:iCs/>
+        </w:rPr>
+      </w:pPr>
+    </w:p>
+    <w:p>
+      <w:pPr>
+        <w:rPr>
+          <w:i/>
+          <w:iCs/>
+        </w:rPr>
+      </w:pPr>
+      <w:r>
+        <w:rPr>
+          <w:i/>
+          <w:iCs/>
+        </w:rPr>
+        <w:lastRenderedPageBreak/>
+        <w:drawing>
+          <wp:inline distT="0" distB="0" distL="0" distR="0" wp14:anchorId="27D4F28B" wp14:editId="094D0C6D">
+            <wp:extent cx="5943600" cy="5596890"/>
+            <wp:effectExtent l="0" t="0" r="0" b="3810"/>
+            <wp:docPr id="516974977" name="Picture 1" descr="A screenshot of a food search&#10;&#10;Description automatically generated"/>
+            <wp:cNvGraphicFramePr>
+              <a:graphicFrameLocks xmlns:a="http://schemas.openxmlformats.org/drawingml/2006/main" noChangeAspect="1"/>
+            </wp:cNvGraphicFramePr>
+            <a:graphic xmlns:a="http://schemas.openxmlformats.org/drawingml/2006/main">
+              <a:graphicData uri="http://schemas.openxmlformats.org/drawingml/2006/picture">
+                <pic:pic xmlns:pic="http://schemas.openxmlformats.org/drawingml/2006/picture">
+                  <pic:nvPicPr>
+                    <pic:cNvPr id="516974977" name="Picture 1" descr="A screenshot of a food search&#10;&#10;Description automatically generated"/>
+                    <pic:cNvPicPr/>
+                  </pic:nvPicPr>
+                  <pic:blipFill>
+                    <a:blip r:embed="rId25"/>
+                    <a:stretch>
+                      <a:fillRect/>
+                    </a:stretch>
+                  </pic:blipFill>
+                  <pic:spPr>
+                    <a:xfrm>
+                      <a:off x="0" y="0"/>
+                      <a:ext cx="5943600" cy="5596890"/>
+                    </a:xfrm>
+                    <a:prstGeom prst="rect">
+                      <a:avLst/>
+                    </a:prstGeom>
+                  </pic:spPr>
+                </pic:pic>
+              </a:graphicData>
+            </a:graphic>
+          </wp:inline>
+        </w:drawing>
       </w:r>
     </w:p>
     <w:sectPr>
@@ -1507,6 +4247,125 @@
     </w:sectPr>
   </w:body>
 </w:document>
+</file>
+
+<file path=word/numbering.xml><?xml version="1.0" encoding="utf-8"?>
+<w:numbering xmlns:wpc="http://schemas.microsoft.com/office/word/2010/wordprocessingCanvas" xmlns:cx="http://schemas.microsoft.com/office/drawing/2014/chartex" xmlns:cx1="http://schemas.microsoft.com/office/drawing/2015/9/8/chartex" xmlns:cx2="http://schemas.microsoft.com/office/drawing/2015/10/21/chartex" xmlns:cx3="http://schemas.microsoft.com/office/drawing/2016/5/9/chartex" xmlns:cx4="http://schemas.microsoft.com/office/drawing/2016/5/10/chartex" xmlns:cx5="http://schemas.microsoft.com/office/drawing/2016/5/11/chartex" xmlns:cx6="http://schemas.microsoft.com/office/drawing/2016/5/12/chartex" xmlns:cx7="http://schemas.microsoft.com/office/drawing/2016/5/13/chartex" xmlns:cx8="http://schemas.microsoft.com/office/drawing/2016/5/14/chartex" xmlns:mc="http://schemas.openxmlformats.org/markup-compatibility/2006" xmlns:aink="http://schemas.microsoft.com/office/drawing/2016/ink" xmlns:am3d="http://schemas.microsoft.com/office/drawing/2017/model3d" xmlns:o="urn:schemas-microsoft-com:office:office" xmlns:oel="http://schemas.microsoft.com/office/2019/extlst" xmlns:r="http://schemas.openxmlformats.org/officeDocument/2006/relationships" xmlns:m="http://schemas.openxmlformats.org/officeDocument/2006/math" xmlns:v="urn:schemas-microsoft-com:vml" xmlns:wp14="http://schemas.microsoft.com/office/word/2010/wordprocessingDrawing" xmlns:wp="http://schemas.openxmlformats.org/drawingml/2006/wordprocessingDrawing" xmlns:w10="urn:schemas-microsoft-com:office:word" xmlns:w="http://schemas.openxmlformats.org/wordprocessingml/2006/main" xmlns:w14="http://schemas.microsoft.com/office/word/2010/wordml" xmlns:w15="http://schemas.microsoft.com/office/word/2012/wordml" xmlns:w16cex="http://schemas.microsoft.com/office/word/2018/wordml/cex" xmlns:w16cid="http://schemas.microsoft.com/office/word/2016/wordml/cid" xmlns:w16="http://schemas.microsoft.com/office/word/2018/wordml" xmlns:w16sdtdh="http://schemas.microsoft.com/office/word/2020/wordml/sdtdatahash" xmlns:w16se="http://schemas.microsoft.com/office/word/2015/wordml/symex" xmlns:wpg="http://schemas.microsoft.com/office/word/2010/wordprocessingGroup" xmlns:wpi="http://schemas.microsoft.com/office/word/2010/wordprocessingInk" xmlns:wne="http://schemas.microsoft.com/office/word/2006/wordml" xmlns:wps="http://schemas.microsoft.com/office/word/2010/wordprocessingShape" mc:Ignorable="w14 w15 w16se w16cid w16 w16cex w16sdtdh wp14">
+  <w:abstractNum w:abstractNumId="0" w15:restartNumberingAfterBreak="0">
+    <w:nsid w:val="00000001"/>
+    <w:multiLevelType w:val="hybridMultilevel"/>
+    <w:tmpl w:val="FFFFFFFF"/>
+    <w:lvl w:ilvl="0" w:tplc="00000001">
+      <w:start w:val="1"/>
+      <w:numFmt w:val="decimal"/>
+      <w:lvlText w:val="%1"/>
+      <w:lvlJc w:val="left"/>
+      <w:pPr>
+        <w:ind w:left="720" w:hanging="360"/>
+      </w:pPr>
+    </w:lvl>
+    <w:lvl w:ilvl="1" w:tplc="FFFFFFFF">
+      <w:numFmt w:val="decimal"/>
+      <w:lvlText w:val=""/>
+      <w:lvlJc w:val="left"/>
+    </w:lvl>
+    <w:lvl w:ilvl="2" w:tplc="FFFFFFFF">
+      <w:numFmt w:val="decimal"/>
+      <w:lvlText w:val=""/>
+      <w:lvlJc w:val="left"/>
+    </w:lvl>
+    <w:lvl w:ilvl="3" w:tplc="FFFFFFFF">
+      <w:numFmt w:val="decimal"/>
+      <w:lvlText w:val=""/>
+      <w:lvlJc w:val="left"/>
+    </w:lvl>
+    <w:lvl w:ilvl="4" w:tplc="FFFFFFFF">
+      <w:numFmt w:val="decimal"/>
+      <w:lvlText w:val=""/>
+      <w:lvlJc w:val="left"/>
+    </w:lvl>
+    <w:lvl w:ilvl="5" w:tplc="FFFFFFFF">
+      <w:numFmt w:val="decimal"/>
+      <w:lvlText w:val=""/>
+      <w:lvlJc w:val="left"/>
+    </w:lvl>
+    <w:lvl w:ilvl="6" w:tplc="FFFFFFFF">
+      <w:numFmt w:val="decimal"/>
+      <w:lvlText w:val=""/>
+      <w:lvlJc w:val="left"/>
+    </w:lvl>
+    <w:lvl w:ilvl="7" w:tplc="FFFFFFFF">
+      <w:numFmt w:val="decimal"/>
+      <w:lvlText w:val=""/>
+      <w:lvlJc w:val="left"/>
+    </w:lvl>
+    <w:lvl w:ilvl="8" w:tplc="FFFFFFFF">
+      <w:numFmt w:val="decimal"/>
+      <w:lvlText w:val=""/>
+      <w:lvlJc w:val="left"/>
+    </w:lvl>
+  </w:abstractNum>
+  <w:abstractNum w:abstractNumId="1" w15:restartNumberingAfterBreak="0">
+    <w:nsid w:val="00000002"/>
+    <w:multiLevelType w:val="hybridMultilevel"/>
+    <w:tmpl w:val="FFFFFFFF"/>
+    <w:lvl w:ilvl="0" w:tplc="00000065">
+      <w:start w:val="1"/>
+      <w:numFmt w:val="decimal"/>
+      <w:lvlText w:val="%1"/>
+      <w:lvlJc w:val="left"/>
+      <w:pPr>
+        <w:ind w:left="720" w:hanging="360"/>
+      </w:pPr>
+    </w:lvl>
+    <w:lvl w:ilvl="1" w:tplc="FFFFFFFF">
+      <w:numFmt w:val="decimal"/>
+      <w:lvlText w:val=""/>
+      <w:lvlJc w:val="left"/>
+    </w:lvl>
+    <w:lvl w:ilvl="2" w:tplc="FFFFFFFF">
+      <w:numFmt w:val="decimal"/>
+      <w:lvlText w:val=""/>
+      <w:lvlJc w:val="left"/>
+    </w:lvl>
+    <w:lvl w:ilvl="3" w:tplc="FFFFFFFF">
+      <w:numFmt w:val="decimal"/>
+      <w:lvlText w:val=""/>
+      <w:lvlJc w:val="left"/>
+    </w:lvl>
+    <w:lvl w:ilvl="4" w:tplc="FFFFFFFF">
+      <w:numFmt w:val="decimal"/>
+      <w:lvlText w:val=""/>
+      <w:lvlJc w:val="left"/>
+    </w:lvl>
+    <w:lvl w:ilvl="5" w:tplc="FFFFFFFF">
+      <w:numFmt w:val="decimal"/>
+      <w:lvlText w:val=""/>
+      <w:lvlJc w:val="left"/>
+    </w:lvl>
+    <w:lvl w:ilvl="6" w:tplc="FFFFFFFF">
+      <w:numFmt w:val="decimal"/>
+      <w:lvlText w:val=""/>
+      <w:lvlJc w:val="left"/>
+    </w:lvl>
+    <w:lvl w:ilvl="7" w:tplc="FFFFFFFF">
+      <w:numFmt w:val="decimal"/>
+      <w:lvlText w:val=""/>
+      <w:lvlJc w:val="left"/>
+    </w:lvl>
+    <w:lvl w:ilvl="8" w:tplc="FFFFFFFF">
+      <w:numFmt w:val="decimal"/>
+      <w:lvlText w:val=""/>
+      <w:lvlJc w:val="left"/>
+    </w:lvl>
+  </w:abstractNum>
+  <w:num w:numId="1" w16cid:durableId="1006177175">
+    <w:abstractNumId w:val="0"/>
+  </w:num>
+  <w:num w:numId="2" w16cid:durableId="1127315757">
+    <w:abstractNumId w:val="1"/>
+  </w:num>
+</w:numbering>
 </file>
 
 <file path=word/styles.xml><?xml version="1.0" encoding="utf-8"?>
@@ -2106,7 +4965,6 @@
   <w:style w:type="character" w:default="1" w:styleId="DefaultParagraphFont">
     <w:name w:val="Default Paragraph Font"/>
     <w:uiPriority w:val="1"/>
-    <w:semiHidden/>
     <w:unhideWhenUsed/>
   </w:style>
   <w:style w:type="table" w:default="1" w:styleId="TableNormal">

</xml_diff>